<commit_message>
update vm setup doc
</commit_message>
<xml_diff>
--- a/k8s-dev-setup-vm-environment-option.docx
+++ b/k8s-dev-setup-vm-environment-option.docx
@@ -1,6 +1,6 @@
 
 <file path=word/document.xml><?xml version="1.0" encoding="utf-8"?>
-<w:document xmlns:wpc="http://schemas.microsoft.com/office/word/2010/wordprocessingCanvas" xmlns:cx="http://schemas.microsoft.com/office/drawing/2014/chartex" xmlns:cx1="http://schemas.microsoft.com/office/drawing/2015/9/8/chartex" xmlns:cx2="http://schemas.microsoft.com/office/drawing/2015/10/21/chartex" xmlns:cx3="http://schemas.microsoft.com/office/drawing/2016/5/9/chartex" xmlns:cx4="http://schemas.microsoft.com/office/drawing/2016/5/10/chartex" xmlns:cx5="http://schemas.microsoft.com/office/drawing/2016/5/11/chartex" xmlns:cx6="http://schemas.microsoft.com/office/drawing/2016/5/12/chartex" xmlns:cx7="http://schemas.microsoft.com/office/drawing/2016/5/13/chartex" xmlns:cx8="http://schemas.microsoft.com/office/drawing/2016/5/14/chartex" xmlns:mc="http://schemas.openxmlformats.org/markup-compatibility/2006" xmlns:aink="http://schemas.microsoft.com/office/drawing/2016/ink" xmlns:am3d="http://schemas.microsoft.com/office/drawing/2017/model3d" xmlns:o="urn:schemas-microsoft-com:office:office" xmlns:r="http://schemas.openxmlformats.org/officeDocument/2006/relationships" xmlns:m="http://schemas.openxmlformats.org/officeDocument/2006/math" xmlns:v="urn:schemas-microsoft-com:vml" xmlns:wp14="http://schemas.microsoft.com/office/word/2010/wordprocessingDrawing" xmlns:wp="http://schemas.openxmlformats.org/drawingml/2006/wordprocessingDrawing" xmlns:w10="urn:schemas-microsoft-com:office:word" xmlns:w="http://schemas.openxmlformats.org/wordprocessingml/2006/main" xmlns:w14="http://schemas.microsoft.com/office/word/2010/wordml" xmlns:w15="http://schemas.microsoft.com/office/word/2012/wordml" xmlns:w16cex="http://schemas.microsoft.com/office/word/2018/wordml/cex" xmlns:w16cid="http://schemas.microsoft.com/office/word/2016/wordml/cid" xmlns:w16="http://schemas.microsoft.com/office/word/2018/wordml" xmlns:w16sdtdh="http://schemas.microsoft.com/office/word/2020/wordml/sdtdatahash" xmlns:w16se="http://schemas.microsoft.com/office/word/2015/wordml/symex" xmlns:wpg="http://schemas.microsoft.com/office/word/2010/wordprocessingGroup" xmlns:wpi="http://schemas.microsoft.com/office/word/2010/wordprocessingInk" xmlns:wne="http://schemas.microsoft.com/office/word/2006/wordml" xmlns:wps="http://schemas.microsoft.com/office/word/2010/wordprocessingShape" mc:Ignorable="w14 w15 w16se w16cid w16 w16cex w16sdtdh wp14">
+<w:document xmlns:wpc="http://schemas.microsoft.com/office/word/2010/wordprocessingCanvas" xmlns:cx="http://schemas.microsoft.com/office/drawing/2014/chartex" xmlns:cx1="http://schemas.microsoft.com/office/drawing/2015/9/8/chartex" xmlns:cx2="http://schemas.microsoft.com/office/drawing/2015/10/21/chartex" xmlns:cx3="http://schemas.microsoft.com/office/drawing/2016/5/9/chartex" xmlns:cx4="http://schemas.microsoft.com/office/drawing/2016/5/10/chartex" xmlns:cx5="http://schemas.microsoft.com/office/drawing/2016/5/11/chartex" xmlns:cx6="http://schemas.microsoft.com/office/drawing/2016/5/12/chartex" xmlns:cx7="http://schemas.microsoft.com/office/drawing/2016/5/13/chartex" xmlns:cx8="http://schemas.microsoft.com/office/drawing/2016/5/14/chartex" xmlns:mc="http://schemas.openxmlformats.org/markup-compatibility/2006" xmlns:aink="http://schemas.microsoft.com/office/drawing/2016/ink" xmlns:am3d="http://schemas.microsoft.com/office/drawing/2017/model3d" xmlns:o="urn:schemas-microsoft-com:office:office" xmlns:oel="http://schemas.microsoft.com/office/2019/extlst" xmlns:r="http://schemas.openxmlformats.org/officeDocument/2006/relationships" xmlns:m="http://schemas.openxmlformats.org/officeDocument/2006/math" xmlns:v="urn:schemas-microsoft-com:vml" xmlns:wp14="http://schemas.microsoft.com/office/word/2010/wordprocessingDrawing" xmlns:wp="http://schemas.openxmlformats.org/drawingml/2006/wordprocessingDrawing" xmlns:w10="urn:schemas-microsoft-com:office:word" xmlns:w="http://schemas.openxmlformats.org/wordprocessingml/2006/main" xmlns:w14="http://schemas.microsoft.com/office/word/2010/wordml" xmlns:w15="http://schemas.microsoft.com/office/word/2012/wordml" xmlns:w16cex="http://schemas.microsoft.com/office/word/2018/wordml/cex" xmlns:w16cid="http://schemas.microsoft.com/office/word/2016/wordml/cid" xmlns:w16="http://schemas.microsoft.com/office/word/2018/wordml" xmlns:w16sdtdh="http://schemas.microsoft.com/office/word/2020/wordml/sdtdatahash" xmlns:w16se="http://schemas.microsoft.com/office/word/2015/wordml/symex" xmlns:wpg="http://schemas.microsoft.com/office/word/2010/wordprocessingGroup" xmlns:wpi="http://schemas.microsoft.com/office/word/2010/wordprocessingInk" xmlns:wne="http://schemas.microsoft.com/office/word/2006/wordml" xmlns:wps="http://schemas.microsoft.com/office/word/2010/wordprocessingShape" mc:Ignorable="w14 w15 w16se w16cid w16 w16cex w16sdtdh wp14">
   <w:body>
     <w:p>
       <w:pPr>
@@ -103,7 +103,7 @@
         <w:rPr>
           <w:color w:val="000000" w:themeColor="text1"/>
         </w:rPr>
-        <w:t>1</w:t>
+        <w:t>2</w:t>
       </w:r>
       <w:r>
         <w:rPr>
@@ -115,13 +115,7 @@
         <w:rPr>
           <w:color w:val="000000" w:themeColor="text1"/>
         </w:rPr>
-        <w:t>2</w:t>
-      </w:r>
-      <w:r>
-        <w:rPr>
-          <w:color w:val="000000" w:themeColor="text1"/>
-        </w:rPr>
-        <w:t>7</w:t>
+        <w:t>30</w:t>
       </w:r>
       <w:r>
         <w:rPr>
@@ -353,25 +347,21 @@
           <w:ilvl w:val="2"/>
           <w:numId w:val="16"/>
         </w:numPr>
-        <w:rPr>
-          <w:rFonts w:ascii="Calibri" w:hAnsi="Calibri" w:cs="Calibri"/>
-          <w:color w:val="000000"/>
-          <w:sz w:val="22"/>
-          <w:szCs w:val="22"/>
-        </w:rPr>
-      </w:pPr>
-      <w:r>
-        <w:t xml:space="preserve">TODO - change this </w:t>
-      </w:r>
+      </w:pPr>
       <w:hyperlink r:id="rId11" w:history="1">
         <w:r>
           <w:rPr>
             <w:rStyle w:val="Hyperlink"/>
-            <w:rFonts w:ascii="Calibri" w:hAnsi="Calibri" w:cs="Calibri"/>
-            <w:sz w:val="22"/>
-            <w:szCs w:val="22"/>
           </w:rPr>
-          <w:t>https://www.dropbox.com/s/ide15512um4c9kc/beyond-k8s.ova?dl=0</w:t>
+          <w:t>https://www.dropbox.com/s/3uyj0fxlkdx9ad1/k8s-dev.ova?dl=</w:t>
+        </w:r>
+      </w:hyperlink>
+      <w:hyperlink r:id="rId12" w:history="1">
+        <w:r>
+          <w:rPr>
+            <w:rStyle w:val="Hyperlink"/>
+          </w:rPr>
+          <w:t>0</w:t>
         </w:r>
       </w:hyperlink>
     </w:p>
@@ -382,6 +372,28 @@
           <w:ilvl w:val="2"/>
           <w:numId w:val="16"/>
         </w:numPr>
+      </w:pPr>
+      <w:hyperlink r:id="rId13" w:history="1">
+        <w:r>
+          <w:rPr>
+            <w:rStyle w:val="Hyperlink"/>
+          </w:rPr>
+          <w:t>https://bclconf.s3.us-west-2.amazonaws.com/k8s-dev.</w:t>
+        </w:r>
+      </w:hyperlink>
+      <w:hyperlink r:id="rId14" w:history="1">
+        <w:r>
+          <w:rPr>
+            <w:rStyle w:val="Hyperlink"/>
+          </w:rPr>
+          <w:t>ova</w:t>
+        </w:r>
+      </w:hyperlink>
+    </w:p>
+    <w:p>
+      <w:pPr>
+        <w:pStyle w:val="ListParagraph"/>
+        <w:ind w:left="2160"/>
         <w:rPr>
           <w:rStyle w:val="Hyperlink"/>
           <w:rFonts w:ascii="Calibri" w:hAnsi="Calibri" w:cs="Calibri"/>
@@ -391,91 +403,15 @@
           <w:u w:val="none"/>
         </w:rPr>
       </w:pPr>
-      <w:hyperlink r:id="rId12" w:history="1">
-        <w:r>
-          <w:rPr>
-            <w:rStyle w:val="Hyperlink"/>
-            <w:rFonts w:ascii="Calibri" w:hAnsi="Calibri" w:cs="Calibri"/>
-            <w:sz w:val="22"/>
-            <w:szCs w:val="22"/>
-          </w:rPr>
-          <w:t>https://bclconf.s3.us-west-2.amazonaws.com/k8s-dev.ova</w:t>
-        </w:r>
-      </w:hyperlink>
     </w:p>
     <w:p>
       <w:pPr>
         <w:pStyle w:val="ListParagraph"/>
-        <w:ind w:left="2160"/>
-        <w:rPr>
-          <w:rStyle w:val="Hyperlink"/>
-          <w:rFonts w:ascii="Calibri" w:hAnsi="Calibri" w:cs="Calibri"/>
-          <w:color w:val="000000"/>
-          <w:sz w:val="22"/>
-          <w:szCs w:val="22"/>
-          <w:u w:val="none"/>
-        </w:rPr>
-      </w:pPr>
-    </w:p>
-    <w:p>
-      <w:pPr>
-        <w:pStyle w:val="ListParagraph"/>
         <w:rPr>
           <w:b/>
           <w:u w:val="single"/>
         </w:rPr>
       </w:pPr>
-    </w:p>
-    <w:p>
-      <w:pPr>
-        <w:pStyle w:val="ListParagraph"/>
-        <w:rPr>
-          <w:b/>
-          <w:u w:val="single"/>
-        </w:rPr>
-      </w:pPr>
-      <w:r>
-        <w:rPr>
-          <w:b/>
-          <w:u w:val="single"/>
-        </w:rPr>
-        <w:t xml:space="preserve">TODO - change these - </w:t>
-      </w:r>
-      <w:r>
-        <w:rPr>
-          <w:b/>
-          <w:u w:val="single"/>
-        </w:rPr>
-        <w:t xml:space="preserve">Checksums </w:t>
-      </w:r>
-      <w:r>
-        <w:rPr>
-          <w:b/>
-          <w:u w:val="single"/>
-        </w:rPr>
-        <w:t>if you want to</w:t>
-      </w:r>
-      <w:r>
-        <w:rPr>
-          <w:b/>
-          <w:u w:val="single"/>
-        </w:rPr>
-        <w:t xml:space="preserve"> check your file downloaded</w:t>
-      </w:r>
-      <w:r>
-        <w:rPr>
-          <w:b/>
-          <w:u w:val="single"/>
-        </w:rPr>
-        <w:t xml:space="preserve"> correctly</w:t>
-      </w:r>
-      <w:r>
-        <w:rPr>
-          <w:b/>
-          <w:u w:val="single"/>
-        </w:rPr>
-        <w:t>:</w:t>
-      </w:r>
     </w:p>
     <w:p>
       <w:pPr>
@@ -501,7 +437,7 @@
           <w:rFonts w:cstheme="minorHAnsi"/>
           <w:color w:val="000000"/>
         </w:rPr>
-        <w:t>a729a28b1da4ebdd3cf01d9cf127b1e8</w:t>
+        <w:t>48cb0ba13649abfdcf3845ad5f29b969</w:t>
       </w:r>
     </w:p>
     <w:p>
@@ -528,7 +464,7 @@
           <w:rFonts w:cstheme="minorHAnsi"/>
           <w:color w:val="000000"/>
         </w:rPr>
-        <w:t>293954020c6dc2591ba73edecc0fcdc53a290f10</w:t>
+        <w:t>846a0690c51c0c07e5b1843321c841cf58e2ba4d</w:t>
       </w:r>
     </w:p>
     <w:p>
@@ -555,7 +491,7 @@
           <w:rFonts w:cstheme="minorHAnsi"/>
           <w:color w:val="000000"/>
         </w:rPr>
-        <w:t>6a70c682ad98f56386e12c98bdf273be989cddb2e07775d4b5477e3d0a60f016</w:t>
+        <w:t>3955931ef030bb2ad628762e67bf0788bfb96c5f0c4fe7934a1ee55e28ab944b</w:t>
       </w:r>
     </w:p>
     <w:p>
@@ -582,7 +518,7 @@
           <w:rFonts w:cstheme="minorHAnsi"/>
           <w:color w:val="000000"/>
         </w:rPr>
-        <w:t>efa605c303bff4071f9de5c9c746cc1b30219dc9afef4927c2f1842916bd5f60e1cc46089a61db9dde524d3d684067657a40548acd4c0f65feb0597b30e54c36</w:t>
+        <w:t>b448dd18aa59668c6b46cf35179e56c797de575d4199ade285ceee4e3e6093276c42f9cde51e53ea84a4169133a0efb9b3c81e0375e931e0094d0c97cc2d6ad0</w:t>
       </w:r>
     </w:p>
     <w:p>
@@ -676,7 +612,7 @@
                     <pic:cNvPicPr/>
                   </pic:nvPicPr>
                   <pic:blipFill>
-                    <a:blip r:embed="rId13"/>
+                    <a:blip r:embed="rId15"/>
                     <a:stretch>
                       <a:fillRect/>
                     </a:stretch>
@@ -919,15 +855,7 @@
         <w:t xml:space="preserve">run the script below.  This will </w:t>
       </w:r>
       <w:r>
-        <w:t xml:space="preserve">setup </w:t>
-      </w:r>
-      <w:proofErr w:type="spellStart"/>
-      <w:r>
-        <w:t>ArgoCD</w:t>
-      </w:r>
-      <w:proofErr w:type="spellEnd"/>
-      <w:r>
-        <w:t xml:space="preserve">, </w:t>
+        <w:t xml:space="preserve">setup ArgoCD, </w:t>
       </w:r>
       <w:proofErr w:type="spellStart"/>
       <w:r>
@@ -1399,7 +1327,7 @@
                     <pic:cNvPicPr/>
                   </pic:nvPicPr>
                   <pic:blipFill>
-                    <a:blip r:embed="rId14"/>
+                    <a:blip r:embed="rId16"/>
                     <a:stretch>
                       <a:fillRect/>
                     </a:stretch>
@@ -1557,7 +1485,7 @@
                     <pic:cNvPicPr/>
                   </pic:nvPicPr>
                   <pic:blipFill>
-                    <a:blip r:embed="rId15"/>
+                    <a:blip r:embed="rId17"/>
                     <a:stretch>
                       <a:fillRect/>
                     </a:stretch>
@@ -1643,187 +1571,6 @@
             <wp:extent cx="5581650" cy="2443006"/>
             <wp:effectExtent l="0" t="0" r="0" b="0"/>
             <wp:docPr id="17" name="Picture 17"/>
-            <wp:cNvGraphicFramePr>
-              <a:graphicFrameLocks xmlns:a="http://schemas.openxmlformats.org/drawingml/2006/main" noChangeAspect="1"/>
-            </wp:cNvGraphicFramePr>
-            <a:graphic xmlns:a="http://schemas.openxmlformats.org/drawingml/2006/main">
-              <a:graphicData uri="http://schemas.openxmlformats.org/drawingml/2006/picture">
-                <pic:pic xmlns:pic="http://schemas.openxmlformats.org/drawingml/2006/picture">
-                  <pic:nvPicPr>
-                    <pic:cNvPr id="1" name=""/>
-                    <pic:cNvPicPr/>
-                  </pic:nvPicPr>
-                  <pic:blipFill>
-                    <a:blip r:embed="rId16"/>
-                    <a:stretch>
-                      <a:fillRect/>
-                    </a:stretch>
-                  </pic:blipFill>
-                  <pic:spPr>
-                    <a:xfrm>
-                      <a:off x="0" y="0"/>
-                      <a:ext cx="5599602" cy="2450864"/>
-                    </a:xfrm>
-                    <a:prstGeom prst="rect">
-                      <a:avLst/>
-                    </a:prstGeom>
-                  </pic:spPr>
-                </pic:pic>
-              </a:graphicData>
-            </a:graphic>
-          </wp:inline>
-        </w:drawing>
-      </w:r>
-      <w:r>
-        <w:rPr>
-          <w:b/>
-        </w:rPr>
-        <w:br w:type="textWrapping" w:clear="all"/>
-      </w:r>
-      <w:r>
-        <w:t>2</w:t>
-      </w:r>
-      <w:r>
-        <w:t xml:space="preserve">.   </w:t>
-      </w:r>
-      <w:r>
-        <w:t xml:space="preserve">On the next screen, if given the option, click the box to reinitialize the MAC addresses.  </w:t>
-      </w:r>
-      <w:r>
-        <w:t>You can just accept the</w:t>
-      </w:r>
-      <w:r>
-        <w:t xml:space="preserve"> rest of the</w:t>
-      </w:r>
-      <w:r>
-        <w:t xml:space="preserve"> </w:t>
-      </w:r>
-      <w:r>
-        <w:rPr>
-          <w:b/>
-        </w:rPr>
-        <w:t>Appliance Settings</w:t>
-      </w:r>
-      <w:r>
-        <w:t xml:space="preserve"> and </w:t>
-      </w:r>
-      <w:r>
-        <w:t xml:space="preserve">then </w:t>
-      </w:r>
-      <w:r>
-        <w:t xml:space="preserve">click the </w:t>
-      </w:r>
-      <w:r>
-        <w:rPr>
-          <w:b/>
-        </w:rPr>
-        <w:t xml:space="preserve">Import </w:t>
-      </w:r>
-      <w:r>
-        <w:t>button.</w:t>
-      </w:r>
-    </w:p>
-    <w:p>
-      <w:pPr>
-        <w:rPr>
-          <w:b/>
-        </w:rPr>
-      </w:pPr>
-      <w:r>
-        <w:rPr>
-          <w:noProof/>
-        </w:rPr>
-        <w:drawing>
-          <wp:inline distT="0" distB="0" distL="0" distR="0" wp14:anchorId="4CFA66CC" wp14:editId="04DC1120">
-            <wp:extent cx="4648200" cy="4310775"/>
-            <wp:effectExtent l="0" t="0" r="0" b="0"/>
-            <wp:docPr id="19" name="Picture 19"/>
-            <wp:cNvGraphicFramePr>
-              <a:graphicFrameLocks xmlns:a="http://schemas.openxmlformats.org/drawingml/2006/main" noChangeAspect="1"/>
-            </wp:cNvGraphicFramePr>
-            <a:graphic xmlns:a="http://schemas.openxmlformats.org/drawingml/2006/main">
-              <a:graphicData uri="http://schemas.openxmlformats.org/drawingml/2006/picture">
-                <pic:pic xmlns:pic="http://schemas.openxmlformats.org/drawingml/2006/picture">
-                  <pic:nvPicPr>
-                    <pic:cNvPr id="1" name=""/>
-                    <pic:cNvPicPr/>
-                  </pic:nvPicPr>
-                  <pic:blipFill>
-                    <a:blip r:embed="rId17"/>
-                    <a:stretch>
-                      <a:fillRect/>
-                    </a:stretch>
-                  </pic:blipFill>
-                  <pic:spPr>
-                    <a:xfrm>
-                      <a:off x="0" y="0"/>
-                      <a:ext cx="4652530" cy="4314790"/>
-                    </a:xfrm>
-                    <a:prstGeom prst="rect">
-                      <a:avLst/>
-                    </a:prstGeom>
-                  </pic:spPr>
-                </pic:pic>
-              </a:graphicData>
-            </a:graphic>
-          </wp:inline>
-        </w:drawing>
-      </w:r>
-    </w:p>
-    <w:p>
-      <w:pPr>
-        <w:rPr>
-          <w:b/>
-        </w:rPr>
-      </w:pPr>
-    </w:p>
-    <w:p>
-      <w:r>
-        <w:t>3</w:t>
-      </w:r>
-      <w:r>
-        <w:t>.</w:t>
-      </w:r>
-      <w:r>
-        <w:rPr>
-          <w:b/>
-        </w:rPr>
-        <w:t xml:space="preserve">  </w:t>
-      </w:r>
-      <w:r>
-        <w:t>You</w:t>
-      </w:r>
-      <w:r>
-        <w:t xml:space="preserve"> will get a pop-up box for the “license” info.  Just click the </w:t>
-      </w:r>
-      <w:r>
-        <w:rPr>
-          <w:b/>
-        </w:rPr>
-        <w:t>Agree</w:t>
-      </w:r>
-      <w:r>
-        <w:t xml:space="preserve"> button. You</w:t>
-      </w:r>
-      <w:r>
-        <w:t>r system will then start processing the import.  This may take a while.</w:t>
-      </w:r>
-    </w:p>
-    <w:p>
-      <w:pPr>
-        <w:rPr>
-          <w:b/>
-        </w:rPr>
-      </w:pPr>
-      <w:r>
-        <w:rPr>
-          <w:noProof/>
-        </w:rPr>
-        <w:drawing>
-          <wp:inline distT="0" distB="0" distL="0" distR="0" wp14:anchorId="6EBC1573" wp14:editId="408FCFF1">
-            <wp:extent cx="3952875" cy="1400175"/>
-            <wp:effectExtent l="0" t="0" r="9525" b="9525"/>
-            <wp:docPr id="20" name="Picture 20"/>
             <wp:cNvGraphicFramePr>
               <a:graphicFrameLocks xmlns:a="http://schemas.openxmlformats.org/drawingml/2006/main" noChangeAspect="1"/>
             </wp:cNvGraphicFramePr>
@@ -1843,7 +1590,7 @@
                   <pic:spPr>
                     <a:xfrm>
                       <a:off x="0" y="0"/>
-                      <a:ext cx="3952875" cy="1400175"/>
+                      <a:ext cx="5599602" cy="2450864"/>
                     </a:xfrm>
                     <a:prstGeom prst="rect">
                       <a:avLst/>
@@ -1855,60 +1602,70 @@
           </wp:inline>
         </w:drawing>
       </w:r>
-    </w:p>
-    <w:p>
-      <w:pPr>
-        <w:rPr>
-          <w:b/>
-        </w:rPr>
-      </w:pPr>
-    </w:p>
-    <w:p>
-      <w:r>
-        <w:t>4</w:t>
-      </w:r>
-      <w:r>
-        <w:t>.  After the import is finished, you should have a VM listed in VirtualBox named</w:t>
-      </w:r>
-      <w:r>
-        <w:rPr>
-          <w:b/>
-          <w:bCs/>
-        </w:rPr>
+      <w:r>
+        <w:rPr>
+          <w:b/>
+        </w:rPr>
+        <w:br w:type="textWrapping" w:clear="all"/>
+      </w:r>
+      <w:r>
+        <w:t>2</w:t>
+      </w:r>
+      <w:r>
+        <w:t xml:space="preserve">.   </w:t>
+      </w:r>
+      <w:r>
+        <w:t xml:space="preserve">On the next screen, if given the option, click the box to reinitialize the MAC addresses.  </w:t>
+      </w:r>
+      <w:r>
+        <w:t>You can just accept the</w:t>
+      </w:r>
+      <w:r>
+        <w:t xml:space="preserve"> rest of the</w:t>
+      </w:r>
+      <w:r>
         <w:t xml:space="preserve"> </w:t>
       </w:r>
       <w:r>
         <w:rPr>
           <w:b/>
-          <w:bCs/>
-        </w:rPr>
-        <w:t>k8s</w:t>
-      </w:r>
-      <w:r>
-        <w:rPr>
-          <w:b/>
-          <w:bCs/>
-        </w:rPr>
-        <w:t>-dev</w:t>
-      </w:r>
-      <w:r>
-        <w:rPr>
-          <w:b/>
-          <w:bCs/>
-        </w:rPr>
-        <w:t>.</w:t>
-      </w:r>
-    </w:p>
-    <w:p>
+        </w:rPr>
+        <w:t>Appliance Settings</w:t>
+      </w:r>
+      <w:r>
+        <w:t xml:space="preserve"> and </w:t>
+      </w:r>
+      <w:r>
+        <w:t xml:space="preserve">then </w:t>
+      </w:r>
+      <w:r>
+        <w:t xml:space="preserve">click the </w:t>
+      </w:r>
+      <w:r>
+        <w:rPr>
+          <w:b/>
+        </w:rPr>
+        <w:t xml:space="preserve">Import </w:t>
+      </w:r>
+      <w:r>
+        <w:t>button.</w:t>
+      </w:r>
+    </w:p>
+    <w:p>
+      <w:pPr>
+        <w:rPr>
+          <w:b/>
+        </w:rPr>
+      </w:pPr>
       <w:r>
         <w:rPr>
           <w:noProof/>
         </w:rPr>
         <w:drawing>
-          <wp:inline distT="0" distB="0" distL="0" distR="0" wp14:anchorId="69C94484" wp14:editId="5B3DB4E7">
-            <wp:extent cx="6858000" cy="3063875"/>
-            <wp:effectExtent l="0" t="0" r="0" b="3175"/>
-            <wp:docPr id="16" name="Picture 16"/>
+          <wp:inline distT="0" distB="0" distL="0" distR="0" wp14:anchorId="4CFA66CC" wp14:editId="04DC1120">
+            <wp:extent cx="4648200" cy="4310775"/>
+            <wp:effectExtent l="0" t="0" r="0" b="0"/>
+            <wp:docPr id="19" name="Picture 19"/>
             <wp:cNvGraphicFramePr>
               <a:graphicFrameLocks xmlns:a="http://schemas.openxmlformats.org/drawingml/2006/main" noChangeAspect="1"/>
             </wp:cNvGraphicFramePr>
@@ -1928,7 +1685,7 @@
                   <pic:spPr>
                     <a:xfrm>
                       <a:off x="0" y="0"/>
-                      <a:ext cx="6858000" cy="3063875"/>
+                      <a:ext cx="4652530" cy="4314790"/>
                     </a:xfrm>
                     <a:prstGeom prst="rect">
                       <a:avLst/>
@@ -1941,63 +1698,20 @@
         </w:drawing>
       </w:r>
     </w:p>
-    <w:p/>
-    <w:p>
-      <w:r>
-        <w:t xml:space="preserve">7. </w:t>
-      </w:r>
-      <w:r>
-        <w:rPr>
-          <w:b/>
-        </w:rPr>
-        <w:t>(OPTIONAL)</w:t>
-      </w:r>
-      <w:r>
-        <w:t xml:space="preserve"> </w:t>
-      </w:r>
-      <w:r>
-        <w:t xml:space="preserve">At this point, depending on the settings of your physical system, you can adjust the amount of memory for the image if you need/want.  You can do this by clicking on the </w:t>
-      </w:r>
-      <w:r>
-        <w:rPr>
-          <w:b/>
-        </w:rPr>
-        <w:t xml:space="preserve">Settings </w:t>
-      </w:r>
-      <w:r>
-        <w:t xml:space="preserve">icon in the menu bar, then </w:t>
-      </w:r>
-      <w:r>
-        <w:rPr>
-          <w:b/>
-        </w:rPr>
-        <w:t>System</w:t>
-      </w:r>
-      <w:r>
-        <w:rPr>
-          <w:b/>
-        </w:rPr>
-        <w:t xml:space="preserve"> </w:t>
-      </w:r>
-      <w:r>
-        <w:t xml:space="preserve">in the pop-up box for the </w:t>
-      </w:r>
-      <w:r>
-        <w:t>s</w:t>
-      </w:r>
-      <w:r>
-        <w:t>ettings</w:t>
-      </w:r>
-      <w:r>
-        <w:t>.  Then you can adjust the amount of memory for the virtual machine with the slider.</w:t>
-      </w:r>
-    </w:p>
-    <w:p>
-      <w:pPr>
-        <w:rPr>
-          <w:b/>
-        </w:rPr>
-      </w:pPr>
+    <w:p>
+      <w:pPr>
+        <w:rPr>
+          <w:b/>
+        </w:rPr>
+      </w:pPr>
+    </w:p>
+    <w:p>
+      <w:r>
+        <w:t>3</w:t>
+      </w:r>
+      <w:r>
+        <w:t>.</w:t>
+      </w:r>
       <w:r>
         <w:rPr>
           <w:b/>
@@ -2005,14 +1719,39 @@
         <w:t xml:space="preserve">  </w:t>
       </w:r>
       <w:r>
+        <w:t>You</w:t>
+      </w:r>
+      <w:r>
+        <w:t xml:space="preserve"> will get a pop-up box for the “license” info.  Just click the </w:t>
+      </w:r>
+      <w:r>
+        <w:rPr>
+          <w:b/>
+        </w:rPr>
+        <w:t>Agree</w:t>
+      </w:r>
+      <w:r>
+        <w:t xml:space="preserve"> button. You</w:t>
+      </w:r>
+      <w:r>
+        <w:t>r system will then start processing the import.  This may take a while.</w:t>
+      </w:r>
+    </w:p>
+    <w:p>
+      <w:pPr>
+        <w:rPr>
+          <w:b/>
+        </w:rPr>
+      </w:pPr>
+      <w:r>
         <w:rPr>
           <w:noProof/>
         </w:rPr>
         <w:drawing>
-          <wp:inline distT="0" distB="0" distL="0" distR="0" wp14:anchorId="4B55A782" wp14:editId="665CB231">
-            <wp:extent cx="4227054" cy="3448050"/>
-            <wp:effectExtent l="0" t="0" r="2540" b="0"/>
-            <wp:docPr id="15" name="Picture 15"/>
+          <wp:inline distT="0" distB="0" distL="0" distR="0" wp14:anchorId="6EBC1573" wp14:editId="408FCFF1">
+            <wp:extent cx="3952875" cy="1400175"/>
+            <wp:effectExtent l="0" t="0" r="9525" b="9525"/>
+            <wp:docPr id="20" name="Picture 20"/>
             <wp:cNvGraphicFramePr>
               <a:graphicFrameLocks xmlns:a="http://schemas.openxmlformats.org/drawingml/2006/main" noChangeAspect="1"/>
             </wp:cNvGraphicFramePr>
@@ -2032,7 +1771,7 @@
                   <pic:spPr>
                     <a:xfrm>
                       <a:off x="0" y="0"/>
-                      <a:ext cx="4229797" cy="3450288"/>
+                      <a:ext cx="3952875" cy="1400175"/>
                     </a:xfrm>
                     <a:prstGeom prst="rect">
                       <a:avLst/>
@@ -2053,40 +1792,51 @@
       </w:pPr>
     </w:p>
     <w:p>
-      <w:pPr>
-        <w:rPr>
-          <w:b/>
-        </w:rPr>
-      </w:pPr>
-      <w:r>
-        <w:t>8</w:t>
-      </w:r>
-      <w:r>
-        <w:t>. At this point, you can start up the virtual image by right-clicking on the image name and then selecting</w:t>
-      </w:r>
-      <w:r>
-        <w:rPr>
-          <w:b/>
-        </w:rPr>
-        <w:t xml:space="preserve"> Normal Start.</w:t>
-      </w:r>
-    </w:p>
-    <w:p>
-      <w:pPr>
-        <w:rPr>
-          <w:b/>
-        </w:rPr>
-      </w:pPr>
+      <w:r>
+        <w:t>4</w:t>
+      </w:r>
+      <w:r>
+        <w:t>.  After the import is finished, you should have a VM listed in VirtualBox named</w:t>
+      </w:r>
+      <w:r>
+        <w:rPr>
+          <w:b/>
+          <w:bCs/>
+        </w:rPr>
+        <w:t xml:space="preserve"> </w:t>
+      </w:r>
+      <w:r>
+        <w:rPr>
+          <w:b/>
+          <w:bCs/>
+        </w:rPr>
+        <w:t>k8s</w:t>
+      </w:r>
+      <w:r>
+        <w:rPr>
+          <w:b/>
+          <w:bCs/>
+        </w:rPr>
+        <w:t>-dev</w:t>
+      </w:r>
+      <w:r>
+        <w:rPr>
+          <w:b/>
+          <w:bCs/>
+        </w:rPr>
+        <w:t>.</w:t>
+      </w:r>
+    </w:p>
+    <w:p>
       <w:r>
         <w:rPr>
           <w:noProof/>
         </w:rPr>
-        <w:lastRenderedPageBreak/>
         <w:drawing>
-          <wp:inline distT="0" distB="0" distL="0" distR="0" wp14:anchorId="43BEE883" wp14:editId="427E6DC4">
-            <wp:extent cx="5457825" cy="2864347"/>
-            <wp:effectExtent l="0" t="0" r="0" b="0"/>
-            <wp:docPr id="14" name="Picture 14"/>
+          <wp:inline distT="0" distB="0" distL="0" distR="0" wp14:anchorId="69C94484" wp14:editId="5B3DB4E7">
+            <wp:extent cx="6858000" cy="3063875"/>
+            <wp:effectExtent l="0" t="0" r="0" b="3175"/>
+            <wp:docPr id="16" name="Picture 16"/>
             <wp:cNvGraphicFramePr>
               <a:graphicFrameLocks xmlns:a="http://schemas.openxmlformats.org/drawingml/2006/main" noChangeAspect="1"/>
             </wp:cNvGraphicFramePr>
@@ -2106,6 +1856,184 @@
                   <pic:spPr>
                     <a:xfrm>
                       <a:off x="0" y="0"/>
+                      <a:ext cx="6858000" cy="3063875"/>
+                    </a:xfrm>
+                    <a:prstGeom prst="rect">
+                      <a:avLst/>
+                    </a:prstGeom>
+                  </pic:spPr>
+                </pic:pic>
+              </a:graphicData>
+            </a:graphic>
+          </wp:inline>
+        </w:drawing>
+      </w:r>
+    </w:p>
+    <w:p/>
+    <w:p>
+      <w:r>
+        <w:t xml:space="preserve">7. </w:t>
+      </w:r>
+      <w:r>
+        <w:rPr>
+          <w:b/>
+        </w:rPr>
+        <w:t>(OPTIONAL)</w:t>
+      </w:r>
+      <w:r>
+        <w:t xml:space="preserve"> </w:t>
+      </w:r>
+      <w:r>
+        <w:t xml:space="preserve">At this point, depending on the settings of your physical system, you can adjust the amount of memory for the image if you need/want.  You can do this by clicking on the </w:t>
+      </w:r>
+      <w:r>
+        <w:rPr>
+          <w:b/>
+        </w:rPr>
+        <w:t xml:space="preserve">Settings </w:t>
+      </w:r>
+      <w:r>
+        <w:t xml:space="preserve">icon in the menu bar, then </w:t>
+      </w:r>
+      <w:r>
+        <w:rPr>
+          <w:b/>
+        </w:rPr>
+        <w:t>System</w:t>
+      </w:r>
+      <w:r>
+        <w:rPr>
+          <w:b/>
+        </w:rPr>
+        <w:t xml:space="preserve"> </w:t>
+      </w:r>
+      <w:r>
+        <w:t xml:space="preserve">in the pop-up box for the </w:t>
+      </w:r>
+      <w:r>
+        <w:t>s</w:t>
+      </w:r>
+      <w:r>
+        <w:t>ettings</w:t>
+      </w:r>
+      <w:r>
+        <w:t>.  Then you can adjust the amount of memory for the virtual machine with the slider.</w:t>
+      </w:r>
+    </w:p>
+    <w:p>
+      <w:pPr>
+        <w:rPr>
+          <w:b/>
+        </w:rPr>
+      </w:pPr>
+      <w:r>
+        <w:rPr>
+          <w:b/>
+        </w:rPr>
+        <w:t xml:space="preserve">  </w:t>
+      </w:r>
+      <w:r>
+        <w:rPr>
+          <w:noProof/>
+        </w:rPr>
+        <w:drawing>
+          <wp:inline distT="0" distB="0" distL="0" distR="0" wp14:anchorId="4B55A782" wp14:editId="665CB231">
+            <wp:extent cx="4227054" cy="3448050"/>
+            <wp:effectExtent l="0" t="0" r="2540" b="0"/>
+            <wp:docPr id="15" name="Picture 15"/>
+            <wp:cNvGraphicFramePr>
+              <a:graphicFrameLocks xmlns:a="http://schemas.openxmlformats.org/drawingml/2006/main" noChangeAspect="1"/>
+            </wp:cNvGraphicFramePr>
+            <a:graphic xmlns:a="http://schemas.openxmlformats.org/drawingml/2006/main">
+              <a:graphicData uri="http://schemas.openxmlformats.org/drawingml/2006/picture">
+                <pic:pic xmlns:pic="http://schemas.openxmlformats.org/drawingml/2006/picture">
+                  <pic:nvPicPr>
+                    <pic:cNvPr id="1" name=""/>
+                    <pic:cNvPicPr/>
+                  </pic:nvPicPr>
+                  <pic:blipFill>
+                    <a:blip r:embed="rId22"/>
+                    <a:stretch>
+                      <a:fillRect/>
+                    </a:stretch>
+                  </pic:blipFill>
+                  <pic:spPr>
+                    <a:xfrm>
+                      <a:off x="0" y="0"/>
+                      <a:ext cx="4229797" cy="3450288"/>
+                    </a:xfrm>
+                    <a:prstGeom prst="rect">
+                      <a:avLst/>
+                    </a:prstGeom>
+                  </pic:spPr>
+                </pic:pic>
+              </a:graphicData>
+            </a:graphic>
+          </wp:inline>
+        </w:drawing>
+      </w:r>
+    </w:p>
+    <w:p>
+      <w:pPr>
+        <w:rPr>
+          <w:b/>
+        </w:rPr>
+      </w:pPr>
+    </w:p>
+    <w:p>
+      <w:pPr>
+        <w:rPr>
+          <w:b/>
+        </w:rPr>
+      </w:pPr>
+      <w:r>
+        <w:t>8</w:t>
+      </w:r>
+      <w:r>
+        <w:t>. At this point, you can start up the virtual image by right-clicking on the image name and then selecting</w:t>
+      </w:r>
+      <w:r>
+        <w:rPr>
+          <w:b/>
+        </w:rPr>
+        <w:t xml:space="preserve"> Normal Start.</w:t>
+      </w:r>
+    </w:p>
+    <w:p>
+      <w:pPr>
+        <w:rPr>
+          <w:b/>
+        </w:rPr>
+      </w:pPr>
+      <w:r>
+        <w:rPr>
+          <w:noProof/>
+        </w:rPr>
+        <w:lastRenderedPageBreak/>
+        <w:drawing>
+          <wp:inline distT="0" distB="0" distL="0" distR="0" wp14:anchorId="43BEE883" wp14:editId="427E6DC4">
+            <wp:extent cx="5457825" cy="2864347"/>
+            <wp:effectExtent l="0" t="0" r="0" b="0"/>
+            <wp:docPr id="14" name="Picture 14"/>
+            <wp:cNvGraphicFramePr>
+              <a:graphicFrameLocks xmlns:a="http://schemas.openxmlformats.org/drawingml/2006/main" noChangeAspect="1"/>
+            </wp:cNvGraphicFramePr>
+            <a:graphic xmlns:a="http://schemas.openxmlformats.org/drawingml/2006/main">
+              <a:graphicData uri="http://schemas.openxmlformats.org/drawingml/2006/picture">
+                <pic:pic xmlns:pic="http://schemas.openxmlformats.org/drawingml/2006/picture">
+                  <pic:nvPicPr>
+                    <pic:cNvPr id="1" name=""/>
+                    <pic:cNvPicPr/>
+                  </pic:nvPicPr>
+                  <pic:blipFill>
+                    <a:blip r:embed="rId23"/>
+                    <a:stretch>
+                      <a:fillRect/>
+                    </a:stretch>
+                  </pic:blipFill>
+                  <pic:spPr>
+                    <a:xfrm>
+                      <a:off x="0" y="0"/>
                       <a:ext cx="5464051" cy="2867615"/>
                     </a:xfrm>
                     <a:prstGeom prst="rect">
@@ -2162,7 +2090,7 @@
                     </pic:cNvPicPr>
                   </pic:nvPicPr>
                   <pic:blipFill>
-                    <a:blip r:embed="rId22" cstate="print">
+                    <a:blip r:embed="rId24" cstate="print">
                       <a:extLst>
                         <a:ext uri="{28A0092B-C50C-407E-A947-70E740481C1C}">
                           <a14:useLocalDpi xmlns:a14="http://schemas.microsoft.com/office/drawing/2010/main" val="0"/>
@@ -2281,7 +2209,7 @@
                     <pic:cNvPicPr/>
                   </pic:nvPicPr>
                   <pic:blipFill>
-                    <a:blip r:embed="rId23"/>
+                    <a:blip r:embed="rId25"/>
                     <a:stretch>
                       <a:fillRect/>
                     </a:stretch>
@@ -2340,7 +2268,7 @@
                     </pic:cNvPicPr>
                   </pic:nvPicPr>
                   <pic:blipFill>
-                    <a:blip r:embed="rId24" r:link="rId25">
+                    <a:blip r:embed="rId26" r:link="rId27">
                       <a:extLst>
                         <a:ext uri="{28A0092B-C50C-407E-A947-70E740481C1C}">
                           <a14:useLocalDpi xmlns:a14="http://schemas.microsoft.com/office/drawing/2010/main" val="0"/>
@@ -2420,7 +2348,7 @@
                     <pic:cNvPicPr/>
                   </pic:nvPicPr>
                   <pic:blipFill>
-                    <a:blip r:embed="rId26"/>
+                    <a:blip r:embed="rId28"/>
                     <a:stretch>
                       <a:fillRect/>
                     </a:stretch>
@@ -2492,7 +2420,7 @@
       </w:pPr>
     </w:p>
     <w:sectPr>
-      <w:footerReference w:type="default" r:id="rId27"/>
+      <w:footerReference w:type="default" r:id="rId29"/>
       <w:pgSz w:w="12240" w:h="15840"/>
       <w:pgMar w:top="720" w:right="720" w:bottom="720" w:left="720" w:header="720" w:footer="0" w:gutter="0"/>
       <w:cols w:space="720"/>
@@ -2503,7 +2431,7 @@
 </file>
 
 <file path=word/endnotes.xml><?xml version="1.0" encoding="utf-8"?>
-<w:endnotes xmlns:wpc="http://schemas.microsoft.com/office/word/2010/wordprocessingCanvas" xmlns:cx="http://schemas.microsoft.com/office/drawing/2014/chartex" xmlns:cx1="http://schemas.microsoft.com/office/drawing/2015/9/8/chartex" xmlns:cx2="http://schemas.microsoft.com/office/drawing/2015/10/21/chartex" xmlns:cx3="http://schemas.microsoft.com/office/drawing/2016/5/9/chartex" xmlns:cx4="http://schemas.microsoft.com/office/drawing/2016/5/10/chartex" xmlns:cx5="http://schemas.microsoft.com/office/drawing/2016/5/11/chartex" xmlns:cx6="http://schemas.microsoft.com/office/drawing/2016/5/12/chartex" xmlns:cx7="http://schemas.microsoft.com/office/drawing/2016/5/13/chartex" xmlns:cx8="http://schemas.microsoft.com/office/drawing/2016/5/14/chartex" xmlns:mc="http://schemas.openxmlformats.org/markup-compatibility/2006" xmlns:aink="http://schemas.microsoft.com/office/drawing/2016/ink" xmlns:am3d="http://schemas.microsoft.com/office/drawing/2017/model3d" xmlns:o="urn:schemas-microsoft-com:office:office" xmlns:r="http://schemas.openxmlformats.org/officeDocument/2006/relationships" xmlns:m="http://schemas.openxmlformats.org/officeDocument/2006/math" xmlns:v="urn:schemas-microsoft-com:vml" xmlns:wp14="http://schemas.microsoft.com/office/word/2010/wordprocessingDrawing" xmlns:wp="http://schemas.openxmlformats.org/drawingml/2006/wordprocessingDrawing" xmlns:w10="urn:schemas-microsoft-com:office:word" xmlns:w="http://schemas.openxmlformats.org/wordprocessingml/2006/main" xmlns:w14="http://schemas.microsoft.com/office/word/2010/wordml" xmlns:w15="http://schemas.microsoft.com/office/word/2012/wordml" xmlns:w16cex="http://schemas.microsoft.com/office/word/2018/wordml/cex" xmlns:w16cid="http://schemas.microsoft.com/office/word/2016/wordml/cid" xmlns:w16="http://schemas.microsoft.com/office/word/2018/wordml" xmlns:w16sdtdh="http://schemas.microsoft.com/office/word/2020/wordml/sdtdatahash" xmlns:w16se="http://schemas.microsoft.com/office/word/2015/wordml/symex" xmlns:wpg="http://schemas.microsoft.com/office/word/2010/wordprocessingGroup" xmlns:wpi="http://schemas.microsoft.com/office/word/2010/wordprocessingInk" xmlns:wne="http://schemas.microsoft.com/office/word/2006/wordml" xmlns:wps="http://schemas.microsoft.com/office/word/2010/wordprocessingShape" mc:Ignorable="w14 w15 w16se w16cid w16 w16cex w16sdtdh wp14">
+<w:endnotes xmlns:wpc="http://schemas.microsoft.com/office/word/2010/wordprocessingCanvas" xmlns:cx="http://schemas.microsoft.com/office/drawing/2014/chartex" xmlns:cx1="http://schemas.microsoft.com/office/drawing/2015/9/8/chartex" xmlns:cx2="http://schemas.microsoft.com/office/drawing/2015/10/21/chartex" xmlns:cx3="http://schemas.microsoft.com/office/drawing/2016/5/9/chartex" xmlns:cx4="http://schemas.microsoft.com/office/drawing/2016/5/10/chartex" xmlns:cx5="http://schemas.microsoft.com/office/drawing/2016/5/11/chartex" xmlns:cx6="http://schemas.microsoft.com/office/drawing/2016/5/12/chartex" xmlns:cx7="http://schemas.microsoft.com/office/drawing/2016/5/13/chartex" xmlns:cx8="http://schemas.microsoft.com/office/drawing/2016/5/14/chartex" xmlns:mc="http://schemas.openxmlformats.org/markup-compatibility/2006" xmlns:aink="http://schemas.microsoft.com/office/drawing/2016/ink" xmlns:am3d="http://schemas.microsoft.com/office/drawing/2017/model3d" xmlns:o="urn:schemas-microsoft-com:office:office" xmlns:oel="http://schemas.microsoft.com/office/2019/extlst" xmlns:r="http://schemas.openxmlformats.org/officeDocument/2006/relationships" xmlns:m="http://schemas.openxmlformats.org/officeDocument/2006/math" xmlns:v="urn:schemas-microsoft-com:vml" xmlns:wp14="http://schemas.microsoft.com/office/word/2010/wordprocessingDrawing" xmlns:wp="http://schemas.openxmlformats.org/drawingml/2006/wordprocessingDrawing" xmlns:w10="urn:schemas-microsoft-com:office:word" xmlns:w="http://schemas.openxmlformats.org/wordprocessingml/2006/main" xmlns:w14="http://schemas.microsoft.com/office/word/2010/wordml" xmlns:w15="http://schemas.microsoft.com/office/word/2012/wordml" xmlns:w16cex="http://schemas.microsoft.com/office/word/2018/wordml/cex" xmlns:w16cid="http://schemas.microsoft.com/office/word/2016/wordml/cid" xmlns:w16="http://schemas.microsoft.com/office/word/2018/wordml" xmlns:w16sdtdh="http://schemas.microsoft.com/office/word/2020/wordml/sdtdatahash" xmlns:w16se="http://schemas.microsoft.com/office/word/2015/wordml/symex" xmlns:wpg="http://schemas.microsoft.com/office/word/2010/wordprocessingGroup" xmlns:wpi="http://schemas.microsoft.com/office/word/2010/wordprocessingInk" xmlns:wne="http://schemas.microsoft.com/office/word/2006/wordml" xmlns:wps="http://schemas.microsoft.com/office/word/2010/wordprocessingShape" mc:Ignorable="w14 w15 w16se w16cid w16 w16cex w16sdtdh wp14">
   <w:endnote w:type="separator" w:id="-1">
     <w:p>
       <w:r>
@@ -2522,7 +2450,7 @@
 </file>
 
 <file path=word/footer1.xml><?xml version="1.0" encoding="utf-8"?>
-<w:ftr xmlns:wpc="http://schemas.microsoft.com/office/word/2010/wordprocessingCanvas" xmlns:cx="http://schemas.microsoft.com/office/drawing/2014/chartex" xmlns:cx1="http://schemas.microsoft.com/office/drawing/2015/9/8/chartex" xmlns:cx2="http://schemas.microsoft.com/office/drawing/2015/10/21/chartex" xmlns:cx3="http://schemas.microsoft.com/office/drawing/2016/5/9/chartex" xmlns:cx4="http://schemas.microsoft.com/office/drawing/2016/5/10/chartex" xmlns:cx5="http://schemas.microsoft.com/office/drawing/2016/5/11/chartex" xmlns:cx6="http://schemas.microsoft.com/office/drawing/2016/5/12/chartex" xmlns:cx7="http://schemas.microsoft.com/office/drawing/2016/5/13/chartex" xmlns:cx8="http://schemas.microsoft.com/office/drawing/2016/5/14/chartex" xmlns:mc="http://schemas.openxmlformats.org/markup-compatibility/2006" xmlns:aink="http://schemas.microsoft.com/office/drawing/2016/ink" xmlns:am3d="http://schemas.microsoft.com/office/drawing/2017/model3d" xmlns:o="urn:schemas-microsoft-com:office:office" xmlns:r="http://schemas.openxmlformats.org/officeDocument/2006/relationships" xmlns:m="http://schemas.openxmlformats.org/officeDocument/2006/math" xmlns:v="urn:schemas-microsoft-com:vml" xmlns:wp14="http://schemas.microsoft.com/office/word/2010/wordprocessingDrawing" xmlns:wp="http://schemas.openxmlformats.org/drawingml/2006/wordprocessingDrawing" xmlns:w10="urn:schemas-microsoft-com:office:word" xmlns:w="http://schemas.openxmlformats.org/wordprocessingml/2006/main" xmlns:w14="http://schemas.microsoft.com/office/word/2010/wordml" xmlns:w15="http://schemas.microsoft.com/office/word/2012/wordml" xmlns:w16cex="http://schemas.microsoft.com/office/word/2018/wordml/cex" xmlns:w16cid="http://schemas.microsoft.com/office/word/2016/wordml/cid" xmlns:w16="http://schemas.microsoft.com/office/word/2018/wordml" xmlns:w16sdtdh="http://schemas.microsoft.com/office/word/2020/wordml/sdtdatahash" xmlns:w16se="http://schemas.microsoft.com/office/word/2015/wordml/symex" xmlns:wpg="http://schemas.microsoft.com/office/word/2010/wordprocessingGroup" xmlns:wpi="http://schemas.microsoft.com/office/word/2010/wordprocessingInk" xmlns:wne="http://schemas.microsoft.com/office/word/2006/wordml" xmlns:wps="http://schemas.microsoft.com/office/word/2010/wordprocessingShape" mc:Ignorable="w14 w15 w16se w16cid w16 w16cex w16sdtdh wp14">
+<w:ftr xmlns:wpc="http://schemas.microsoft.com/office/word/2010/wordprocessingCanvas" xmlns:cx="http://schemas.microsoft.com/office/drawing/2014/chartex" xmlns:cx1="http://schemas.microsoft.com/office/drawing/2015/9/8/chartex" xmlns:cx2="http://schemas.microsoft.com/office/drawing/2015/10/21/chartex" xmlns:cx3="http://schemas.microsoft.com/office/drawing/2016/5/9/chartex" xmlns:cx4="http://schemas.microsoft.com/office/drawing/2016/5/10/chartex" xmlns:cx5="http://schemas.microsoft.com/office/drawing/2016/5/11/chartex" xmlns:cx6="http://schemas.microsoft.com/office/drawing/2016/5/12/chartex" xmlns:cx7="http://schemas.microsoft.com/office/drawing/2016/5/13/chartex" xmlns:cx8="http://schemas.microsoft.com/office/drawing/2016/5/14/chartex" xmlns:mc="http://schemas.openxmlformats.org/markup-compatibility/2006" xmlns:aink="http://schemas.microsoft.com/office/drawing/2016/ink" xmlns:am3d="http://schemas.microsoft.com/office/drawing/2017/model3d" xmlns:o="urn:schemas-microsoft-com:office:office" xmlns:oel="http://schemas.microsoft.com/office/2019/extlst" xmlns:r="http://schemas.openxmlformats.org/officeDocument/2006/relationships" xmlns:m="http://schemas.openxmlformats.org/officeDocument/2006/math" xmlns:v="urn:schemas-microsoft-com:vml" xmlns:wp14="http://schemas.microsoft.com/office/word/2010/wordprocessingDrawing" xmlns:wp="http://schemas.openxmlformats.org/drawingml/2006/wordprocessingDrawing" xmlns:w10="urn:schemas-microsoft-com:office:word" xmlns:w="http://schemas.openxmlformats.org/wordprocessingml/2006/main" xmlns:w14="http://schemas.microsoft.com/office/word/2010/wordml" xmlns:w15="http://schemas.microsoft.com/office/word/2012/wordml" xmlns:w16cex="http://schemas.microsoft.com/office/word/2018/wordml/cex" xmlns:w16cid="http://schemas.microsoft.com/office/word/2016/wordml/cid" xmlns:w16="http://schemas.microsoft.com/office/word/2018/wordml" xmlns:w16sdtdh="http://schemas.microsoft.com/office/word/2020/wordml/sdtdatahash" xmlns:w16se="http://schemas.microsoft.com/office/word/2015/wordml/symex" xmlns:wpg="http://schemas.microsoft.com/office/word/2010/wordprocessingGroup" xmlns:wpi="http://schemas.microsoft.com/office/word/2010/wordprocessingInk" xmlns:wne="http://schemas.microsoft.com/office/word/2006/wordml" xmlns:wps="http://schemas.microsoft.com/office/word/2010/wordprocessingShape" mc:Ignorable="w14 w15 w16se w16cid w16 w16cex w16sdtdh wp14">
   <w:p>
     <w:pPr>
       <w:pStyle w:val="Footer"/>
@@ -2541,7 +2469,7 @@
 </file>
 
 <file path=word/footnotes.xml><?xml version="1.0" encoding="utf-8"?>
-<w:footnotes xmlns:wpc="http://schemas.microsoft.com/office/word/2010/wordprocessingCanvas" xmlns:cx="http://schemas.microsoft.com/office/drawing/2014/chartex" xmlns:cx1="http://schemas.microsoft.com/office/drawing/2015/9/8/chartex" xmlns:cx2="http://schemas.microsoft.com/office/drawing/2015/10/21/chartex" xmlns:cx3="http://schemas.microsoft.com/office/drawing/2016/5/9/chartex" xmlns:cx4="http://schemas.microsoft.com/office/drawing/2016/5/10/chartex" xmlns:cx5="http://schemas.microsoft.com/office/drawing/2016/5/11/chartex" xmlns:cx6="http://schemas.microsoft.com/office/drawing/2016/5/12/chartex" xmlns:cx7="http://schemas.microsoft.com/office/drawing/2016/5/13/chartex" xmlns:cx8="http://schemas.microsoft.com/office/drawing/2016/5/14/chartex" xmlns:mc="http://schemas.openxmlformats.org/markup-compatibility/2006" xmlns:aink="http://schemas.microsoft.com/office/drawing/2016/ink" xmlns:am3d="http://schemas.microsoft.com/office/drawing/2017/model3d" xmlns:o="urn:schemas-microsoft-com:office:office" xmlns:r="http://schemas.openxmlformats.org/officeDocument/2006/relationships" xmlns:m="http://schemas.openxmlformats.org/officeDocument/2006/math" xmlns:v="urn:schemas-microsoft-com:vml" xmlns:wp14="http://schemas.microsoft.com/office/word/2010/wordprocessingDrawing" xmlns:wp="http://schemas.openxmlformats.org/drawingml/2006/wordprocessingDrawing" xmlns:w10="urn:schemas-microsoft-com:office:word" xmlns:w="http://schemas.openxmlformats.org/wordprocessingml/2006/main" xmlns:w14="http://schemas.microsoft.com/office/word/2010/wordml" xmlns:w15="http://schemas.microsoft.com/office/word/2012/wordml" xmlns:w16cex="http://schemas.microsoft.com/office/word/2018/wordml/cex" xmlns:w16cid="http://schemas.microsoft.com/office/word/2016/wordml/cid" xmlns:w16="http://schemas.microsoft.com/office/word/2018/wordml" xmlns:w16sdtdh="http://schemas.microsoft.com/office/word/2020/wordml/sdtdatahash" xmlns:w16se="http://schemas.microsoft.com/office/word/2015/wordml/symex" xmlns:wpg="http://schemas.microsoft.com/office/word/2010/wordprocessingGroup" xmlns:wpi="http://schemas.microsoft.com/office/word/2010/wordprocessingInk" xmlns:wne="http://schemas.microsoft.com/office/word/2006/wordml" xmlns:wps="http://schemas.microsoft.com/office/word/2010/wordprocessingShape" mc:Ignorable="w14 w15 w16se w16cid w16 w16cex w16sdtdh wp14">
+<w:footnotes xmlns:wpc="http://schemas.microsoft.com/office/word/2010/wordprocessingCanvas" xmlns:cx="http://schemas.microsoft.com/office/drawing/2014/chartex" xmlns:cx1="http://schemas.microsoft.com/office/drawing/2015/9/8/chartex" xmlns:cx2="http://schemas.microsoft.com/office/drawing/2015/10/21/chartex" xmlns:cx3="http://schemas.microsoft.com/office/drawing/2016/5/9/chartex" xmlns:cx4="http://schemas.microsoft.com/office/drawing/2016/5/10/chartex" xmlns:cx5="http://schemas.microsoft.com/office/drawing/2016/5/11/chartex" xmlns:cx6="http://schemas.microsoft.com/office/drawing/2016/5/12/chartex" xmlns:cx7="http://schemas.microsoft.com/office/drawing/2016/5/13/chartex" xmlns:cx8="http://schemas.microsoft.com/office/drawing/2016/5/14/chartex" xmlns:mc="http://schemas.openxmlformats.org/markup-compatibility/2006" xmlns:aink="http://schemas.microsoft.com/office/drawing/2016/ink" xmlns:am3d="http://schemas.microsoft.com/office/drawing/2017/model3d" xmlns:o="urn:schemas-microsoft-com:office:office" xmlns:oel="http://schemas.microsoft.com/office/2019/extlst" xmlns:r="http://schemas.openxmlformats.org/officeDocument/2006/relationships" xmlns:m="http://schemas.openxmlformats.org/officeDocument/2006/math" xmlns:v="urn:schemas-microsoft-com:vml" xmlns:wp14="http://schemas.microsoft.com/office/word/2010/wordprocessingDrawing" xmlns:wp="http://schemas.openxmlformats.org/drawingml/2006/wordprocessingDrawing" xmlns:w10="urn:schemas-microsoft-com:office:word" xmlns:w="http://schemas.openxmlformats.org/wordprocessingml/2006/main" xmlns:w14="http://schemas.microsoft.com/office/word/2010/wordml" xmlns:w15="http://schemas.microsoft.com/office/word/2012/wordml" xmlns:w16cex="http://schemas.microsoft.com/office/word/2018/wordml/cex" xmlns:w16cid="http://schemas.microsoft.com/office/word/2016/wordml/cid" xmlns:w16="http://schemas.microsoft.com/office/word/2018/wordml" xmlns:w16sdtdh="http://schemas.microsoft.com/office/word/2020/wordml/sdtdatahash" xmlns:w16se="http://schemas.microsoft.com/office/word/2015/wordml/symex" xmlns:wpg="http://schemas.microsoft.com/office/word/2010/wordprocessingGroup" xmlns:wpi="http://schemas.microsoft.com/office/word/2010/wordprocessingInk" xmlns:wne="http://schemas.microsoft.com/office/word/2006/wordml" xmlns:wps="http://schemas.microsoft.com/office/word/2010/wordprocessingShape" mc:Ignorable="w14 w15 w16se w16cid w16 w16cex w16sdtdh wp14">
   <w:footnote w:type="separator" w:id="-1">
     <w:p>
       <w:r>
@@ -2560,7 +2488,7 @@
 </file>
 
 <file path=word/numbering.xml><?xml version="1.0" encoding="utf-8"?>
-<w:numbering xmlns:wpc="http://schemas.microsoft.com/office/word/2010/wordprocessingCanvas" xmlns:cx="http://schemas.microsoft.com/office/drawing/2014/chartex" xmlns:cx1="http://schemas.microsoft.com/office/drawing/2015/9/8/chartex" xmlns:cx2="http://schemas.microsoft.com/office/drawing/2015/10/21/chartex" xmlns:cx3="http://schemas.microsoft.com/office/drawing/2016/5/9/chartex" xmlns:cx4="http://schemas.microsoft.com/office/drawing/2016/5/10/chartex" xmlns:cx5="http://schemas.microsoft.com/office/drawing/2016/5/11/chartex" xmlns:cx6="http://schemas.microsoft.com/office/drawing/2016/5/12/chartex" xmlns:cx7="http://schemas.microsoft.com/office/drawing/2016/5/13/chartex" xmlns:cx8="http://schemas.microsoft.com/office/drawing/2016/5/14/chartex" xmlns:mc="http://schemas.openxmlformats.org/markup-compatibility/2006" xmlns:aink="http://schemas.microsoft.com/office/drawing/2016/ink" xmlns:am3d="http://schemas.microsoft.com/office/drawing/2017/model3d" xmlns:o="urn:schemas-microsoft-com:office:office" xmlns:r="http://schemas.openxmlformats.org/officeDocument/2006/relationships" xmlns:m="http://schemas.openxmlformats.org/officeDocument/2006/math" xmlns:v="urn:schemas-microsoft-com:vml" xmlns:wp14="http://schemas.microsoft.com/office/word/2010/wordprocessingDrawing" xmlns:wp="http://schemas.openxmlformats.org/drawingml/2006/wordprocessingDrawing" xmlns:w10="urn:schemas-microsoft-com:office:word" xmlns:w="http://schemas.openxmlformats.org/wordprocessingml/2006/main" xmlns:w14="http://schemas.microsoft.com/office/word/2010/wordml" xmlns:w15="http://schemas.microsoft.com/office/word/2012/wordml" xmlns:w16cex="http://schemas.microsoft.com/office/word/2018/wordml/cex" xmlns:w16cid="http://schemas.microsoft.com/office/word/2016/wordml/cid" xmlns:w16="http://schemas.microsoft.com/office/word/2018/wordml" xmlns:w16sdtdh="http://schemas.microsoft.com/office/word/2020/wordml/sdtdatahash" xmlns:w16se="http://schemas.microsoft.com/office/word/2015/wordml/symex" xmlns:wpg="http://schemas.microsoft.com/office/word/2010/wordprocessingGroup" xmlns:wpi="http://schemas.microsoft.com/office/word/2010/wordprocessingInk" xmlns:wne="http://schemas.microsoft.com/office/word/2006/wordml" xmlns:wps="http://schemas.microsoft.com/office/word/2010/wordprocessingShape" mc:Ignorable="w14 w15 w16se w16cid w16 w16cex w16sdtdh wp14">
+<w:numbering xmlns:wpc="http://schemas.microsoft.com/office/word/2010/wordprocessingCanvas" xmlns:cx="http://schemas.microsoft.com/office/drawing/2014/chartex" xmlns:cx1="http://schemas.microsoft.com/office/drawing/2015/9/8/chartex" xmlns:cx2="http://schemas.microsoft.com/office/drawing/2015/10/21/chartex" xmlns:cx3="http://schemas.microsoft.com/office/drawing/2016/5/9/chartex" xmlns:cx4="http://schemas.microsoft.com/office/drawing/2016/5/10/chartex" xmlns:cx5="http://schemas.microsoft.com/office/drawing/2016/5/11/chartex" xmlns:cx6="http://schemas.microsoft.com/office/drawing/2016/5/12/chartex" xmlns:cx7="http://schemas.microsoft.com/office/drawing/2016/5/13/chartex" xmlns:cx8="http://schemas.microsoft.com/office/drawing/2016/5/14/chartex" xmlns:mc="http://schemas.openxmlformats.org/markup-compatibility/2006" xmlns:aink="http://schemas.microsoft.com/office/drawing/2016/ink" xmlns:am3d="http://schemas.microsoft.com/office/drawing/2017/model3d" xmlns:o="urn:schemas-microsoft-com:office:office" xmlns:oel="http://schemas.microsoft.com/office/2019/extlst" xmlns:r="http://schemas.openxmlformats.org/officeDocument/2006/relationships" xmlns:m="http://schemas.openxmlformats.org/officeDocument/2006/math" xmlns:v="urn:schemas-microsoft-com:vml" xmlns:wp14="http://schemas.microsoft.com/office/word/2010/wordprocessingDrawing" xmlns:wp="http://schemas.openxmlformats.org/drawingml/2006/wordprocessingDrawing" xmlns:w10="urn:schemas-microsoft-com:office:word" xmlns:w="http://schemas.openxmlformats.org/wordprocessingml/2006/main" xmlns:w14="http://schemas.microsoft.com/office/word/2010/wordml" xmlns:w15="http://schemas.microsoft.com/office/word/2012/wordml" xmlns:w16cex="http://schemas.microsoft.com/office/word/2018/wordml/cex" xmlns:w16cid="http://schemas.microsoft.com/office/word/2016/wordml/cid" xmlns:w16="http://schemas.microsoft.com/office/word/2018/wordml" xmlns:w16sdtdh="http://schemas.microsoft.com/office/word/2020/wordml/sdtdatahash" xmlns:w16se="http://schemas.microsoft.com/office/word/2015/wordml/symex" xmlns:wpg="http://schemas.microsoft.com/office/word/2010/wordprocessingGroup" xmlns:wpi="http://schemas.microsoft.com/office/word/2010/wordprocessingInk" xmlns:wne="http://schemas.microsoft.com/office/word/2006/wordml" xmlns:wps="http://schemas.microsoft.com/office/word/2010/wordprocessingShape" mc:Ignorable="w14 w15 w16se w16cid w16 w16cex w16sdtdh wp14">
   <w:abstractNum w:abstractNumId="0" w15:restartNumberingAfterBreak="0">
     <w:nsid w:val="10541DC2"/>
     <w:multiLevelType w:val="hybridMultilevel"/>
@@ -3103,6 +3031,146 @@
     </w:lvl>
   </w:abstractNum>
   <w:abstractNum w:abstractNumId="5" w15:restartNumberingAfterBreak="0">
+    <w:nsid w:val="30B126FE"/>
+    <w:multiLevelType w:val="hybridMultilevel"/>
+    <w:tmpl w:val="1744EA14"/>
+    <w:lvl w:ilvl="0" w:tplc="9E4C62CA">
+      <w:start w:val="1"/>
+      <w:numFmt w:val="bullet"/>
+      <w:lvlText w:val="»"/>
+      <w:lvlJc w:val="left"/>
+      <w:pPr>
+        <w:tabs>
+          <w:tab w:val="num" w:pos="720"/>
+        </w:tabs>
+        <w:ind w:left="720" w:hanging="360"/>
+      </w:pPr>
+      <w:rPr>
+        <w:rFonts w:ascii="Arial" w:hAnsi="Arial" w:hint="default"/>
+      </w:rPr>
+    </w:lvl>
+    <w:lvl w:ilvl="1" w:tplc="3D7AD88E" w:tentative="1">
+      <w:start w:val="1"/>
+      <w:numFmt w:val="bullet"/>
+      <w:lvlText w:val="»"/>
+      <w:lvlJc w:val="left"/>
+      <w:pPr>
+        <w:tabs>
+          <w:tab w:val="num" w:pos="1440"/>
+        </w:tabs>
+        <w:ind w:left="1440" w:hanging="360"/>
+      </w:pPr>
+      <w:rPr>
+        <w:rFonts w:ascii="Arial" w:hAnsi="Arial" w:hint="default"/>
+      </w:rPr>
+    </w:lvl>
+    <w:lvl w:ilvl="2" w:tplc="7CE6E2D2">
+      <w:start w:val="1"/>
+      <w:numFmt w:val="bullet"/>
+      <w:lvlText w:val="»"/>
+      <w:lvlJc w:val="left"/>
+      <w:pPr>
+        <w:tabs>
+          <w:tab w:val="num" w:pos="2160"/>
+        </w:tabs>
+        <w:ind w:left="2160" w:hanging="360"/>
+      </w:pPr>
+      <w:rPr>
+        <w:rFonts w:ascii="Arial" w:hAnsi="Arial" w:hint="default"/>
+      </w:rPr>
+    </w:lvl>
+    <w:lvl w:ilvl="3" w:tplc="291ECD36" w:tentative="1">
+      <w:start w:val="1"/>
+      <w:numFmt w:val="bullet"/>
+      <w:lvlText w:val="»"/>
+      <w:lvlJc w:val="left"/>
+      <w:pPr>
+        <w:tabs>
+          <w:tab w:val="num" w:pos="2880"/>
+        </w:tabs>
+        <w:ind w:left="2880" w:hanging="360"/>
+      </w:pPr>
+      <w:rPr>
+        <w:rFonts w:ascii="Arial" w:hAnsi="Arial" w:hint="default"/>
+      </w:rPr>
+    </w:lvl>
+    <w:lvl w:ilvl="4" w:tplc="1660DDAC" w:tentative="1">
+      <w:start w:val="1"/>
+      <w:numFmt w:val="bullet"/>
+      <w:lvlText w:val="»"/>
+      <w:lvlJc w:val="left"/>
+      <w:pPr>
+        <w:tabs>
+          <w:tab w:val="num" w:pos="3600"/>
+        </w:tabs>
+        <w:ind w:left="3600" w:hanging="360"/>
+      </w:pPr>
+      <w:rPr>
+        <w:rFonts w:ascii="Arial" w:hAnsi="Arial" w:hint="default"/>
+      </w:rPr>
+    </w:lvl>
+    <w:lvl w:ilvl="5" w:tplc="B0ECF082" w:tentative="1">
+      <w:start w:val="1"/>
+      <w:numFmt w:val="bullet"/>
+      <w:lvlText w:val="»"/>
+      <w:lvlJc w:val="left"/>
+      <w:pPr>
+        <w:tabs>
+          <w:tab w:val="num" w:pos="4320"/>
+        </w:tabs>
+        <w:ind w:left="4320" w:hanging="360"/>
+      </w:pPr>
+      <w:rPr>
+        <w:rFonts w:ascii="Arial" w:hAnsi="Arial" w:hint="default"/>
+      </w:rPr>
+    </w:lvl>
+    <w:lvl w:ilvl="6" w:tplc="35380BD6" w:tentative="1">
+      <w:start w:val="1"/>
+      <w:numFmt w:val="bullet"/>
+      <w:lvlText w:val="»"/>
+      <w:lvlJc w:val="left"/>
+      <w:pPr>
+        <w:tabs>
+          <w:tab w:val="num" w:pos="5040"/>
+        </w:tabs>
+        <w:ind w:left="5040" w:hanging="360"/>
+      </w:pPr>
+      <w:rPr>
+        <w:rFonts w:ascii="Arial" w:hAnsi="Arial" w:hint="default"/>
+      </w:rPr>
+    </w:lvl>
+    <w:lvl w:ilvl="7" w:tplc="8CD09B8C" w:tentative="1">
+      <w:start w:val="1"/>
+      <w:numFmt w:val="bullet"/>
+      <w:lvlText w:val="»"/>
+      <w:lvlJc w:val="left"/>
+      <w:pPr>
+        <w:tabs>
+          <w:tab w:val="num" w:pos="5760"/>
+        </w:tabs>
+        <w:ind w:left="5760" w:hanging="360"/>
+      </w:pPr>
+      <w:rPr>
+        <w:rFonts w:ascii="Arial" w:hAnsi="Arial" w:hint="default"/>
+      </w:rPr>
+    </w:lvl>
+    <w:lvl w:ilvl="8" w:tplc="D5408738" w:tentative="1">
+      <w:start w:val="1"/>
+      <w:numFmt w:val="bullet"/>
+      <w:lvlText w:val="»"/>
+      <w:lvlJc w:val="left"/>
+      <w:pPr>
+        <w:tabs>
+          <w:tab w:val="num" w:pos="6480"/>
+        </w:tabs>
+        <w:ind w:left="6480" w:hanging="360"/>
+      </w:pPr>
+      <w:rPr>
+        <w:rFonts w:ascii="Arial" w:hAnsi="Arial" w:hint="default"/>
+      </w:rPr>
+    </w:lvl>
+  </w:abstractNum>
+  <w:abstractNum w:abstractNumId="6" w15:restartNumberingAfterBreak="0">
     <w:nsid w:val="34D45DA6"/>
     <w:multiLevelType w:val="hybridMultilevel"/>
     <w:tmpl w:val="E0920488"/>
@@ -3215,7 +3283,7 @@
       </w:rPr>
     </w:lvl>
   </w:abstractNum>
-  <w:abstractNum w:abstractNumId="6" w15:restartNumberingAfterBreak="0">
+  <w:abstractNum w:abstractNumId="7" w15:restartNumberingAfterBreak="0">
     <w:nsid w:val="3D7C7395"/>
     <w:multiLevelType w:val="hybridMultilevel"/>
     <w:tmpl w:val="6F3AA16C"/>
@@ -3325,7 +3393,7 @@
       </w:rPr>
     </w:lvl>
   </w:abstractNum>
-  <w:abstractNum w:abstractNumId="7" w15:restartNumberingAfterBreak="0">
+  <w:abstractNum w:abstractNumId="8" w15:restartNumberingAfterBreak="0">
     <w:nsid w:val="490B6E81"/>
     <w:multiLevelType w:val="hybridMultilevel"/>
     <w:tmpl w:val="2F985BE2"/>
@@ -3438,7 +3506,7 @@
       </w:rPr>
     </w:lvl>
   </w:abstractNum>
-  <w:abstractNum w:abstractNumId="8" w15:restartNumberingAfterBreak="0">
+  <w:abstractNum w:abstractNumId="9" w15:restartNumberingAfterBreak="0">
     <w:nsid w:val="4B1E12E5"/>
     <w:multiLevelType w:val="hybridMultilevel"/>
     <w:tmpl w:val="D55CA3DA"/>
@@ -3551,7 +3619,7 @@
       </w:rPr>
     </w:lvl>
   </w:abstractNum>
-  <w:abstractNum w:abstractNumId="9" w15:restartNumberingAfterBreak="0">
+  <w:abstractNum w:abstractNumId="10" w15:restartNumberingAfterBreak="0">
     <w:nsid w:val="4E89244E"/>
     <w:multiLevelType w:val="hybridMultilevel"/>
     <w:tmpl w:val="184C73C6"/>
@@ -3637,7 +3705,7 @@
       </w:pPr>
     </w:lvl>
   </w:abstractNum>
-  <w:abstractNum w:abstractNumId="10" w15:restartNumberingAfterBreak="0">
+  <w:abstractNum w:abstractNumId="11" w15:restartNumberingAfterBreak="0">
     <w:nsid w:val="50F046A1"/>
     <w:multiLevelType w:val="hybridMultilevel"/>
     <w:tmpl w:val="C114D03E"/>
@@ -3723,7 +3791,7 @@
       </w:pPr>
     </w:lvl>
   </w:abstractNum>
-  <w:abstractNum w:abstractNumId="11" w15:restartNumberingAfterBreak="0">
+  <w:abstractNum w:abstractNumId="12" w15:restartNumberingAfterBreak="0">
     <w:nsid w:val="536B6717"/>
     <w:multiLevelType w:val="hybridMultilevel"/>
     <w:tmpl w:val="695EC0C2"/>
@@ -3836,7 +3904,7 @@
       </w:rPr>
     </w:lvl>
   </w:abstractNum>
-  <w:abstractNum w:abstractNumId="12" w15:restartNumberingAfterBreak="0">
+  <w:abstractNum w:abstractNumId="13" w15:restartNumberingAfterBreak="0">
     <w:nsid w:val="57EB213C"/>
     <w:multiLevelType w:val="hybridMultilevel"/>
     <w:tmpl w:val="85AA562C"/>
@@ -3922,7 +3990,7 @@
       </w:pPr>
     </w:lvl>
   </w:abstractNum>
-  <w:abstractNum w:abstractNumId="13" w15:restartNumberingAfterBreak="0">
+  <w:abstractNum w:abstractNumId="14" w15:restartNumberingAfterBreak="0">
     <w:nsid w:val="642369F5"/>
     <w:multiLevelType w:val="hybridMultilevel"/>
     <w:tmpl w:val="3D265B8C"/>
@@ -4035,7 +4103,7 @@
       </w:rPr>
     </w:lvl>
   </w:abstractNum>
-  <w:abstractNum w:abstractNumId="14" w15:restartNumberingAfterBreak="0">
+  <w:abstractNum w:abstractNumId="15" w15:restartNumberingAfterBreak="0">
     <w:nsid w:val="65F40B93"/>
     <w:multiLevelType w:val="hybridMultilevel"/>
     <w:tmpl w:val="67A6A8F2"/>
@@ -4121,7 +4189,7 @@
       </w:pPr>
     </w:lvl>
   </w:abstractNum>
-  <w:abstractNum w:abstractNumId="15" w15:restartNumberingAfterBreak="0">
+  <w:abstractNum w:abstractNumId="16" w15:restartNumberingAfterBreak="0">
     <w:nsid w:val="67C53D24"/>
     <w:multiLevelType w:val="hybridMultilevel"/>
     <w:tmpl w:val="9026A55E"/>
@@ -4207,7 +4275,147 @@
       </w:pPr>
     </w:lvl>
   </w:abstractNum>
-  <w:abstractNum w:abstractNumId="16" w15:restartNumberingAfterBreak="0">
+  <w:abstractNum w:abstractNumId="17" w15:restartNumberingAfterBreak="0">
+    <w:nsid w:val="6D924BDE"/>
+    <w:multiLevelType w:val="hybridMultilevel"/>
+    <w:tmpl w:val="9D263056"/>
+    <w:lvl w:ilvl="0" w:tplc="CD6AD2DA">
+      <w:start w:val="1"/>
+      <w:numFmt w:val="bullet"/>
+      <w:lvlText w:val="»"/>
+      <w:lvlJc w:val="left"/>
+      <w:pPr>
+        <w:tabs>
+          <w:tab w:val="num" w:pos="720"/>
+        </w:tabs>
+        <w:ind w:left="720" w:hanging="360"/>
+      </w:pPr>
+      <w:rPr>
+        <w:rFonts w:ascii="Arial" w:hAnsi="Arial" w:hint="default"/>
+      </w:rPr>
+    </w:lvl>
+    <w:lvl w:ilvl="1" w:tplc="B538D60E" w:tentative="1">
+      <w:start w:val="1"/>
+      <w:numFmt w:val="bullet"/>
+      <w:lvlText w:val="»"/>
+      <w:lvlJc w:val="left"/>
+      <w:pPr>
+        <w:tabs>
+          <w:tab w:val="num" w:pos="1440"/>
+        </w:tabs>
+        <w:ind w:left="1440" w:hanging="360"/>
+      </w:pPr>
+      <w:rPr>
+        <w:rFonts w:ascii="Arial" w:hAnsi="Arial" w:hint="default"/>
+      </w:rPr>
+    </w:lvl>
+    <w:lvl w:ilvl="2" w:tplc="6422C9B0">
+      <w:start w:val="1"/>
+      <w:numFmt w:val="bullet"/>
+      <w:lvlText w:val="»"/>
+      <w:lvlJc w:val="left"/>
+      <w:pPr>
+        <w:tabs>
+          <w:tab w:val="num" w:pos="2160"/>
+        </w:tabs>
+        <w:ind w:left="2160" w:hanging="360"/>
+      </w:pPr>
+      <w:rPr>
+        <w:rFonts w:ascii="Arial" w:hAnsi="Arial" w:hint="default"/>
+      </w:rPr>
+    </w:lvl>
+    <w:lvl w:ilvl="3" w:tplc="DE70100C" w:tentative="1">
+      <w:start w:val="1"/>
+      <w:numFmt w:val="bullet"/>
+      <w:lvlText w:val="»"/>
+      <w:lvlJc w:val="left"/>
+      <w:pPr>
+        <w:tabs>
+          <w:tab w:val="num" w:pos="2880"/>
+        </w:tabs>
+        <w:ind w:left="2880" w:hanging="360"/>
+      </w:pPr>
+      <w:rPr>
+        <w:rFonts w:ascii="Arial" w:hAnsi="Arial" w:hint="default"/>
+      </w:rPr>
+    </w:lvl>
+    <w:lvl w:ilvl="4" w:tplc="1888907E" w:tentative="1">
+      <w:start w:val="1"/>
+      <w:numFmt w:val="bullet"/>
+      <w:lvlText w:val="»"/>
+      <w:lvlJc w:val="left"/>
+      <w:pPr>
+        <w:tabs>
+          <w:tab w:val="num" w:pos="3600"/>
+        </w:tabs>
+        <w:ind w:left="3600" w:hanging="360"/>
+      </w:pPr>
+      <w:rPr>
+        <w:rFonts w:ascii="Arial" w:hAnsi="Arial" w:hint="default"/>
+      </w:rPr>
+    </w:lvl>
+    <w:lvl w:ilvl="5" w:tplc="C3DAF8B6" w:tentative="1">
+      <w:start w:val="1"/>
+      <w:numFmt w:val="bullet"/>
+      <w:lvlText w:val="»"/>
+      <w:lvlJc w:val="left"/>
+      <w:pPr>
+        <w:tabs>
+          <w:tab w:val="num" w:pos="4320"/>
+        </w:tabs>
+        <w:ind w:left="4320" w:hanging="360"/>
+      </w:pPr>
+      <w:rPr>
+        <w:rFonts w:ascii="Arial" w:hAnsi="Arial" w:hint="default"/>
+      </w:rPr>
+    </w:lvl>
+    <w:lvl w:ilvl="6" w:tplc="F5B6ED78" w:tentative="1">
+      <w:start w:val="1"/>
+      <w:numFmt w:val="bullet"/>
+      <w:lvlText w:val="»"/>
+      <w:lvlJc w:val="left"/>
+      <w:pPr>
+        <w:tabs>
+          <w:tab w:val="num" w:pos="5040"/>
+        </w:tabs>
+        <w:ind w:left="5040" w:hanging="360"/>
+      </w:pPr>
+      <w:rPr>
+        <w:rFonts w:ascii="Arial" w:hAnsi="Arial" w:hint="default"/>
+      </w:rPr>
+    </w:lvl>
+    <w:lvl w:ilvl="7" w:tplc="B582EDCE" w:tentative="1">
+      <w:start w:val="1"/>
+      <w:numFmt w:val="bullet"/>
+      <w:lvlText w:val="»"/>
+      <w:lvlJc w:val="left"/>
+      <w:pPr>
+        <w:tabs>
+          <w:tab w:val="num" w:pos="5760"/>
+        </w:tabs>
+        <w:ind w:left="5760" w:hanging="360"/>
+      </w:pPr>
+      <w:rPr>
+        <w:rFonts w:ascii="Arial" w:hAnsi="Arial" w:hint="default"/>
+      </w:rPr>
+    </w:lvl>
+    <w:lvl w:ilvl="8" w:tplc="7CC2A00A" w:tentative="1">
+      <w:start w:val="1"/>
+      <w:numFmt w:val="bullet"/>
+      <w:lvlText w:val="»"/>
+      <w:lvlJc w:val="left"/>
+      <w:pPr>
+        <w:tabs>
+          <w:tab w:val="num" w:pos="6480"/>
+        </w:tabs>
+        <w:ind w:left="6480" w:hanging="360"/>
+      </w:pPr>
+      <w:rPr>
+        <w:rFonts w:ascii="Arial" w:hAnsi="Arial" w:hint="default"/>
+      </w:rPr>
+    </w:lvl>
+  </w:abstractNum>
+  <w:abstractNum w:abstractNumId="18" w15:restartNumberingAfterBreak="0">
     <w:nsid w:val="6E0E517E"/>
     <w:multiLevelType w:val="hybridMultilevel"/>
     <w:tmpl w:val="0E4E2D98"/>
@@ -4320,56 +4528,62 @@
       </w:rPr>
     </w:lvl>
   </w:abstractNum>
-  <w:num w:numId="1">
+  <w:num w:numId="1" w16cid:durableId="581837951">
     <w:abstractNumId w:val="1"/>
   </w:num>
-  <w:num w:numId="2">
+  <w:num w:numId="2" w16cid:durableId="701327088">
     <w:abstractNumId w:val="0"/>
   </w:num>
-  <w:num w:numId="3">
+  <w:num w:numId="3" w16cid:durableId="2120835944">
+    <w:abstractNumId w:val="6"/>
+  </w:num>
+  <w:num w:numId="4" w16cid:durableId="1898124669">
+    <w:abstractNumId w:val="12"/>
+  </w:num>
+  <w:num w:numId="5" w16cid:durableId="1872258362">
+    <w:abstractNumId w:val="3"/>
+  </w:num>
+  <w:num w:numId="6" w16cid:durableId="535116534">
+    <w:abstractNumId w:val="4"/>
+  </w:num>
+  <w:num w:numId="7" w16cid:durableId="2037462108">
+    <w:abstractNumId w:val="9"/>
+  </w:num>
+  <w:num w:numId="8" w16cid:durableId="1081872650">
+    <w:abstractNumId w:val="15"/>
+  </w:num>
+  <w:num w:numId="9" w16cid:durableId="128399880">
+    <w:abstractNumId w:val="13"/>
+  </w:num>
+  <w:num w:numId="10" w16cid:durableId="1076783664">
+    <w:abstractNumId w:val="14"/>
+  </w:num>
+  <w:num w:numId="11" w16cid:durableId="190383786">
+    <w:abstractNumId w:val="11"/>
+  </w:num>
+  <w:num w:numId="12" w16cid:durableId="1775395441">
+    <w:abstractNumId w:val="7"/>
+  </w:num>
+  <w:num w:numId="13" w16cid:durableId="1697972698">
+    <w:abstractNumId w:val="16"/>
+  </w:num>
+  <w:num w:numId="14" w16cid:durableId="1098867751">
+    <w:abstractNumId w:val="10"/>
+  </w:num>
+  <w:num w:numId="15" w16cid:durableId="1546943851">
+    <w:abstractNumId w:val="8"/>
+  </w:num>
+  <w:num w:numId="16" w16cid:durableId="782649099">
+    <w:abstractNumId w:val="18"/>
+  </w:num>
+  <w:num w:numId="17" w16cid:durableId="840464887">
+    <w:abstractNumId w:val="2"/>
+  </w:num>
+  <w:num w:numId="18" w16cid:durableId="203324555">
     <w:abstractNumId w:val="5"/>
   </w:num>
-  <w:num w:numId="4">
-    <w:abstractNumId w:val="11"/>
-  </w:num>
-  <w:num w:numId="5">
-    <w:abstractNumId w:val="3"/>
-  </w:num>
-  <w:num w:numId="6">
-    <w:abstractNumId w:val="4"/>
-  </w:num>
-  <w:num w:numId="7">
-    <w:abstractNumId w:val="8"/>
-  </w:num>
-  <w:num w:numId="8">
-    <w:abstractNumId w:val="14"/>
-  </w:num>
-  <w:num w:numId="9">
-    <w:abstractNumId w:val="12"/>
-  </w:num>
-  <w:num w:numId="10">
-    <w:abstractNumId w:val="13"/>
-  </w:num>
-  <w:num w:numId="11">
-    <w:abstractNumId w:val="10"/>
-  </w:num>
-  <w:num w:numId="12">
-    <w:abstractNumId w:val="6"/>
-  </w:num>
-  <w:num w:numId="13">
-    <w:abstractNumId w:val="15"/>
-  </w:num>
-  <w:num w:numId="14">
-    <w:abstractNumId w:val="9"/>
-  </w:num>
-  <w:num w:numId="15">
-    <w:abstractNumId w:val="7"/>
-  </w:num>
-  <w:num w:numId="16">
-    <w:abstractNumId w:val="16"/>
-  </w:num>
-  <w:num w:numId="17">
-    <w:abstractNumId w:val="2"/>
+  <w:num w:numId="19" w16cid:durableId="1250115514">
+    <w:abstractNumId w:val="17"/>
   </w:num>
 </w:numbering>
 </file>
@@ -4772,7 +4986,6 @@
   <w:style w:type="character" w:default="1" w:styleId="DefaultParagraphFont">
     <w:name w:val="Default Paragraph Font"/>
     <w:uiPriority w:val="1"/>
-    <w:semiHidden/>
     <w:unhideWhenUsed/>
   </w:style>
   <w:style w:type="table" w:default="1" w:styleId="TableNormal">

</xml_diff>

<commit_message>
Update vm setup to v1.5
</commit_message>
<xml_diff>
--- a/k8s-dev-setup-vm-environment-option.docx
+++ b/k8s-dev-setup-vm-environment-option.docx
@@ -103,25 +103,31 @@
         <w:rPr>
           <w:color w:val="000000" w:themeColor="text1"/>
         </w:rPr>
-        <w:t>4</w:t>
+        <w:t>5</w:t>
       </w:r>
       <w:r>
         <w:rPr>
           <w:color w:val="000000" w:themeColor="text1"/>
         </w:rPr>
-        <w:t xml:space="preserve"> - 7/</w:t>
+        <w:t xml:space="preserve"> - </w:t>
       </w:r>
       <w:r>
         <w:rPr>
           <w:color w:val="000000" w:themeColor="text1"/>
         </w:rPr>
-        <w:t>3</w:t>
+        <w:t>11</w:t>
       </w:r>
       <w:r>
         <w:rPr>
           <w:color w:val="000000" w:themeColor="text1"/>
         </w:rPr>
-        <w:t>1</w:t>
+        <w:t>/</w:t>
+      </w:r>
+      <w:r>
+        <w:rPr>
+          <w:color w:val="000000" w:themeColor="text1"/>
+        </w:rPr>
+        <w:t>17</w:t>
       </w:r>
       <w:r>
         <w:rPr>
@@ -638,6 +644,85 @@
     </w:p>
     <w:p>
       <w:pPr>
+        <w:pStyle w:val="ListParagraph"/>
+        <w:ind w:left="0"/>
+        <w:rPr>
+          <w:rFonts w:ascii="Arial" w:hAnsi="Arial" w:cs="Arial"/>
+        </w:rPr>
+      </w:pPr>
+      <w:r>
+        <w:rPr>
+          <w:rFonts w:ascii="Arial" w:hAnsi="Arial" w:cs="Arial"/>
+        </w:rPr>
+        <w:t>Note: If you have trouble getting the VM to run, you may need to scale back the amount of memory used by the system under Settings in VirtualBox</w:t>
+      </w:r>
+    </w:p>
+    <w:p>
+      <w:pPr>
+        <w:pStyle w:val="ListParagraph"/>
+        <w:ind w:left="0"/>
+        <w:rPr>
+          <w:rFonts w:ascii="Arial" w:hAnsi="Arial" w:cs="Arial"/>
+        </w:rPr>
+      </w:pPr>
+    </w:p>
+    <w:p>
+      <w:pPr>
+        <w:pStyle w:val="ListParagraph"/>
+        <w:ind w:left="0"/>
+        <w:rPr>
+          <w:rFonts w:ascii="Arial" w:hAnsi="Arial" w:cs="Arial"/>
+        </w:rPr>
+      </w:pPr>
+      <w:r>
+        <w:rPr>
+          <w:rFonts w:ascii="Arial" w:hAnsi="Arial" w:cs="Arial"/>
+          <w:noProof/>
+        </w:rPr>
+        <w:drawing>
+          <wp:inline distT="0" distB="0" distL="0" distR="0" wp14:anchorId="2561563D" wp14:editId="22361E08">
+            <wp:extent cx="5003800" cy="1714500"/>
+            <wp:effectExtent l="0" t="0" r="0" b="0"/>
+            <wp:docPr id="6" name="Picture 6" descr="Graphical user interface, text, application&#10;&#10;Description automatically generated"/>
+            <wp:cNvGraphicFramePr>
+              <a:graphicFrameLocks xmlns:a="http://schemas.openxmlformats.org/drawingml/2006/main" noChangeAspect="1"/>
+            </wp:cNvGraphicFramePr>
+            <a:graphic xmlns:a="http://schemas.openxmlformats.org/drawingml/2006/main">
+              <a:graphicData uri="http://schemas.openxmlformats.org/drawingml/2006/picture">
+                <pic:pic xmlns:pic="http://schemas.openxmlformats.org/drawingml/2006/picture">
+                  <pic:nvPicPr>
+                    <pic:cNvPr id="2" name="Picture 2" descr="Graphical user interface, text, application&#10;&#10;Description automatically generated"/>
+                    <pic:cNvPicPr/>
+                  </pic:nvPicPr>
+                  <pic:blipFill>
+                    <a:blip r:embed="rId15"/>
+                    <a:stretch>
+                      <a:fillRect/>
+                    </a:stretch>
+                  </pic:blipFill>
+                  <pic:spPr>
+                    <a:xfrm>
+                      <a:off x="0" y="0"/>
+                      <a:ext cx="5003800" cy="1714500"/>
+                    </a:xfrm>
+                    <a:prstGeom prst="rect">
+                      <a:avLst/>
+                    </a:prstGeom>
+                  </pic:spPr>
+                </pic:pic>
+              </a:graphicData>
+            </a:graphic>
+          </wp:inline>
+        </w:drawing>
+      </w:r>
+    </w:p>
+    <w:p>
+      <w:pPr>
+        <w:pStyle w:val="ListParagraph"/>
+      </w:pPr>
+    </w:p>
+    <w:p>
+      <w:pPr>
         <w:ind w:left="720"/>
         <w:rPr>
           <w:rFonts w:ascii="Consolas" w:hAnsi="Consolas" w:cs="Consolas"/>
@@ -727,27 +812,6 @@
     </w:p>
     <w:p>
       <w:pPr>
-        <w:ind w:left="720"/>
-      </w:pPr>
-    </w:p>
-    <w:p>
-      <w:pPr>
-        <w:ind w:left="720"/>
-      </w:pPr>
-      <w:r>
-        <w:t>7. Start</w:t>
-      </w:r>
-      <w:r>
-        <w:t xml:space="preserve"> the virtual machine with the command below. Wait for this to complete.</w:t>
-      </w:r>
-    </w:p>
-    <w:p>
-      <w:pPr>
-        <w:ind w:left="720"/>
-      </w:pPr>
-    </w:p>
-    <w:p>
-      <w:pPr>
         <w:ind w:left="1080"/>
         <w:rPr>
           <w:rFonts w:ascii="Consolas" w:hAnsi="Consolas" w:cs="Consolas"/>
@@ -756,33 +820,51 @@
         </w:rPr>
       </w:pPr>
       <w:r>
-        <w:t xml:space="preserve">    </w:t>
-      </w:r>
-      <w:r>
         <w:rPr>
           <w:rFonts w:ascii="Consolas" w:hAnsi="Consolas" w:cs="Consolas"/>
           <w:sz w:val="28"/>
           <w:szCs w:val="28"/>
         </w:rPr>
-        <w:t>$ ﻿</w:t>
-      </w:r>
-      <w:proofErr w:type="spellStart"/>
-      <w:r>
+        <w:t>$ git reset --hard HEAD</w:t>
+      </w:r>
+    </w:p>
+    <w:p>
+      <w:pPr>
+        <w:ind w:left="720"/>
+      </w:pPr>
+    </w:p>
+    <w:p>
+      <w:pPr>
+        <w:ind w:left="720"/>
+      </w:pPr>
+      <w:r>
+        <w:t>7. Start the virtual machine with the command below. Wait for this to complete.</w:t>
+      </w:r>
+    </w:p>
+    <w:p>
+      <w:pPr>
+        <w:ind w:left="720"/>
+      </w:pPr>
+    </w:p>
+    <w:p>
+      <w:pPr>
+        <w:ind w:left="1080"/>
         <w:rPr>
           <w:rFonts w:ascii="Consolas" w:hAnsi="Consolas" w:cs="Consolas"/>
           <w:sz w:val="28"/>
           <w:szCs w:val="28"/>
         </w:rPr>
-        <w:t>sudo</w:t>
-      </w:r>
-      <w:proofErr w:type="spellEnd"/>
+      </w:pPr>
+      <w:r>
+        <w:t xml:space="preserve">    </w:t>
+      </w:r>
       <w:r>
         <w:rPr>
           <w:rFonts w:ascii="Consolas" w:hAnsi="Consolas" w:cs="Consolas"/>
           <w:sz w:val="28"/>
           <w:szCs w:val="28"/>
         </w:rPr>
-        <w:t xml:space="preserve"> </w:t>
+        <w:t>$ ﻿</w:t>
       </w:r>
       <w:proofErr w:type="spellStart"/>
       <w:r>
@@ -791,7 +873,7 @@
           <w:sz w:val="28"/>
           <w:szCs w:val="28"/>
         </w:rPr>
-        <w:t>minikube</w:t>
+        <w:t>sudo</w:t>
       </w:r>
       <w:proofErr w:type="spellEnd"/>
       <w:r>
@@ -800,7 +882,7 @@
           <w:sz w:val="28"/>
           <w:szCs w:val="28"/>
         </w:rPr>
-        <w:t xml:space="preserve"> start --</w:t>
+        <w:t xml:space="preserve"> </w:t>
       </w:r>
       <w:proofErr w:type="spellStart"/>
       <w:r>
@@ -809,7 +891,7 @@
           <w:sz w:val="28"/>
           <w:szCs w:val="28"/>
         </w:rPr>
-        <w:t>vm</w:t>
+        <w:t>minikube</w:t>
       </w:r>
       <w:proofErr w:type="spellEnd"/>
       <w:r>
@@ -818,81 +900,42 @@
           <w:sz w:val="28"/>
           <w:szCs w:val="28"/>
         </w:rPr>
-        <w:t>-driver=none</w:t>
-      </w:r>
-    </w:p>
-    <w:p>
-      <w:pPr>
-        <w:ind w:left="720"/>
-      </w:pPr>
-    </w:p>
-    <w:p>
-      <w:pPr>
-        <w:pStyle w:val="ListParagraph"/>
+        <w:t xml:space="preserve"> start --</w:t>
+      </w:r>
+      <w:proofErr w:type="spellStart"/>
+      <w:r>
         <w:rPr>
           <w:rFonts w:ascii="Consolas" w:hAnsi="Consolas" w:cs="Consolas"/>
-          <w:bCs/>
           <w:sz w:val="28"/>
           <w:szCs w:val="28"/>
         </w:rPr>
-      </w:pPr>
+        <w:t>vm</w:t>
+      </w:r>
+      <w:proofErr w:type="spellEnd"/>
       <w:r>
         <w:rPr>
           <w:rFonts w:ascii="Consolas" w:hAnsi="Consolas" w:cs="Consolas"/>
-          <w:b/>
           <w:sz w:val="28"/>
           <w:szCs w:val="28"/>
         </w:rPr>
-        <w:t>(</w:t>
-      </w:r>
-      <w:r>
-        <w:rPr>
-          <w:rFonts w:cstheme="minorHAnsi"/>
-          <w:bCs/>
-        </w:rPr>
-        <w:t xml:space="preserve">Note: If you hit a problem with the startup, you can also run the following command to delete the </w:t>
-      </w:r>
-      <w:proofErr w:type="spellStart"/>
-      <w:r>
-        <w:rPr>
-          <w:rFonts w:cstheme="minorHAnsi"/>
-          <w:bCs/>
-        </w:rPr>
-        <w:t>minikube</w:t>
-      </w:r>
-      <w:proofErr w:type="spellEnd"/>
-      <w:r>
-        <w:rPr>
-          <w:rFonts w:cstheme="minorHAnsi"/>
-          <w:bCs/>
-        </w:rPr>
-        <w:t xml:space="preserve"> instance and update </w:t>
-      </w:r>
-      <w:proofErr w:type="gramStart"/>
-      <w:r>
-        <w:rPr>
-          <w:rFonts w:cstheme="minorHAnsi"/>
-          <w:bCs/>
-        </w:rPr>
-        <w:t>all of</w:t>
-      </w:r>
-      <w:proofErr w:type="gramEnd"/>
-      <w:r>
-        <w:rPr>
-          <w:rFonts w:cstheme="minorHAnsi"/>
-          <w:bCs/>
-        </w:rPr>
-        <w:t xml:space="preserve"> the pieces. But you only need to run it if you hit problems with the command above</w:t>
-      </w:r>
-      <w:r>
+        <w:t>-driver=none</w:t>
+      </w:r>
+    </w:p>
+    <w:p>
+      <w:pPr>
+        <w:ind w:left="720"/>
+      </w:pPr>
+    </w:p>
+    <w:p>
+      <w:pPr>
+        <w:pStyle w:val="ListParagraph"/>
         <w:rPr>
           <w:rFonts w:ascii="Consolas" w:hAnsi="Consolas" w:cs="Consolas"/>
           <w:bCs/>
           <w:sz w:val="28"/>
           <w:szCs w:val="28"/>
         </w:rPr>
-        <w:t>.</w:t>
-      </w:r>
+      </w:pPr>
       <w:r>
         <w:rPr>
           <w:rFonts w:ascii="Consolas" w:hAnsi="Consolas" w:cs="Consolas"/>
@@ -900,7 +943,46 @@
           <w:sz w:val="28"/>
           <w:szCs w:val="28"/>
         </w:rPr>
-        <w:t>$ ~/k8s-dev/extra/setup-mini.sh</w:t>
+        <w:t>(</w:t>
+      </w:r>
+      <w:r>
+        <w:rPr>
+          <w:rFonts w:cstheme="minorHAnsi"/>
+          <w:bCs/>
+        </w:rPr>
+        <w:t xml:space="preserve">Note: If you hit a problem with the startup, you can also run the following command to delete the </w:t>
+      </w:r>
+      <w:proofErr w:type="spellStart"/>
+      <w:r>
+        <w:rPr>
+          <w:rFonts w:cstheme="minorHAnsi"/>
+          <w:bCs/>
+        </w:rPr>
+        <w:t>minikube</w:t>
+      </w:r>
+      <w:proofErr w:type="spellEnd"/>
+      <w:r>
+        <w:rPr>
+          <w:rFonts w:cstheme="minorHAnsi"/>
+          <w:bCs/>
+        </w:rPr>
+        <w:t xml:space="preserve"> instance and update </w:t>
+      </w:r>
+      <w:proofErr w:type="gramStart"/>
+      <w:r>
+        <w:rPr>
+          <w:rFonts w:cstheme="minorHAnsi"/>
+          <w:bCs/>
+        </w:rPr>
+        <w:t>all of</w:t>
+      </w:r>
+      <w:proofErr w:type="gramEnd"/>
+      <w:r>
+        <w:rPr>
+          <w:rFonts w:cstheme="minorHAnsi"/>
+          <w:bCs/>
+        </w:rPr>
+        <w:t xml:space="preserve"> the pieces. But you only need to run it if you hit problems with the command above</w:t>
       </w:r>
       <w:r>
         <w:rPr>
@@ -909,6 +991,24 @@
           <w:sz w:val="28"/>
           <w:szCs w:val="28"/>
         </w:rPr>
+        <w:t>.</w:t>
+      </w:r>
+      <w:r>
+        <w:rPr>
+          <w:rFonts w:ascii="Consolas" w:hAnsi="Consolas" w:cs="Consolas"/>
+          <w:b/>
+          <w:sz w:val="28"/>
+          <w:szCs w:val="28"/>
+        </w:rPr>
+        <w:t>$ ~/k8s-dev/extra/setup-mini.sh</w:t>
+      </w:r>
+      <w:r>
+        <w:rPr>
+          <w:rFonts w:ascii="Consolas" w:hAnsi="Consolas" w:cs="Consolas"/>
+          <w:bCs/>
+          <w:sz w:val="28"/>
+          <w:szCs w:val="28"/>
+        </w:rPr>
         <w:t>)</w:t>
       </w:r>
     </w:p>
@@ -1127,13 +1227,7 @@
         <w:rPr>
           <w:rFonts w:eastAsia="Times New Roman" w:cstheme="minorHAnsi"/>
         </w:rPr>
-        <w:t xml:space="preserve">9. </w:t>
-      </w:r>
-      <w:r>
-        <w:rPr>
-          <w:rFonts w:eastAsia="Times New Roman" w:cstheme="minorHAnsi"/>
-        </w:rPr>
-        <w:t xml:space="preserve">If the script does not work, you can look at the script to see the commands it is trying to run and work through them or reference the alternative methods below.  You only need to use the alternative methods if the script does not work. </w:t>
+        <w:t xml:space="preserve">9. If the script does not work, you can look at the script to see the commands it is trying to run and work through them or reference the alternative methods below.  You only need to use the alternative methods if the script does not work. </w:t>
       </w:r>
     </w:p>
     <w:p>
@@ -1219,7 +1313,6 @@
         <w:rPr>
           <w:rFonts w:ascii="Arial" w:hAnsi="Arial" w:cs="Arial"/>
         </w:rPr>
-        <w:lastRenderedPageBreak/>
         <w:t xml:space="preserve">Use the following command: (ref </w:t>
       </w:r>
       <w:r>
@@ -1606,7 +1699,7 @@
         </w:rPr>
         <w:t xml:space="preserve">-community </w:t>
       </w:r>
-      <w:hyperlink r:id="rId15" w:history="1">
+      <w:hyperlink r:id="rId16" w:history="1">
         <w:r>
           <w:rPr>
             <w:rStyle w:val="Hyperlink"/>
@@ -1616,29 +1709,7 @@
             <w:sz w:val="20"/>
             <w:szCs w:val="20"/>
           </w:rPr>
-          <w:t>https://prometheus-</w:t>
-        </w:r>
-        <w:r>
-          <w:rPr>
-            <w:rStyle w:val="Hyperlink"/>
-            <w:rFonts w:ascii="Consolas" w:eastAsia="Times New Roman" w:hAnsi="Consolas" w:cs="Courier New"/>
-            <w:b/>
-            <w:bCs/>
-            <w:sz w:val="20"/>
-            <w:szCs w:val="20"/>
-          </w:rPr>
-          <w:t>c</w:t>
-        </w:r>
-        <w:r>
-          <w:rPr>
-            <w:rStyle w:val="Hyperlink"/>
-            <w:rFonts w:ascii="Consolas" w:eastAsia="Times New Roman" w:hAnsi="Consolas" w:cs="Courier New"/>
-            <w:b/>
-            <w:bCs/>
-            <w:sz w:val="20"/>
-            <w:szCs w:val="20"/>
-          </w:rPr>
-          <w:t>ommunity.github.io/helm-charts</w:t>
+          <w:t>https://prometheus-community.github.io/helm-charts</w:t>
         </w:r>
       </w:hyperlink>
     </w:p>
@@ -1762,8 +1833,9 @@
           <w:szCs w:val="20"/>
           <w:shd w:val="clear" w:color="auto" w:fill="FFFFFF"/>
         </w:rPr>
-        <w:t xml:space="preserve">$ </w:t>
-      </w:r>
+        <w:t xml:space="preserve">$ helm install -n monitoring </w:t>
+      </w:r>
+      <w:proofErr w:type="spellStart"/>
       <w:r>
         <w:rPr>
           <w:rFonts w:ascii="Consolas" w:eastAsia="Times New Roman" w:hAnsi="Consolas" w:cs="Consolas"/>
@@ -1774,9 +1846,9 @@
           <w:szCs w:val="20"/>
           <w:shd w:val="clear" w:color="auto" w:fill="FFFFFF"/>
         </w:rPr>
-        <w:t xml:space="preserve">helm install -n monitoring </w:t>
-      </w:r>
-      <w:proofErr w:type="spellStart"/>
+        <w:t>monitoring</w:t>
+      </w:r>
+      <w:proofErr w:type="spellEnd"/>
       <w:r>
         <w:rPr>
           <w:rFonts w:ascii="Consolas" w:eastAsia="Times New Roman" w:hAnsi="Consolas" w:cs="Consolas"/>
@@ -1787,9 +1859,19 @@
           <w:szCs w:val="20"/>
           <w:shd w:val="clear" w:color="auto" w:fill="FFFFFF"/>
         </w:rPr>
-        <w:t>monitoring</w:t>
-      </w:r>
-      <w:proofErr w:type="spellEnd"/>
+        <w:t xml:space="preserve"> --version=</w:t>
+      </w:r>
+      <w:r>
+        <w:rPr>
+          <w:rFonts w:ascii="Consolas" w:eastAsia="Times New Roman" w:hAnsi="Consolas" w:cs="Consolas"/>
+          <w:b/>
+          <w:bCs/>
+          <w:sz w:val="20"/>
+          <w:szCs w:val="20"/>
+          <w:shd w:val="clear" w:color="auto" w:fill="FFFFFF"/>
+        </w:rPr>
+        <w:t>"38.0.3"</w:t>
+      </w:r>
       <w:r>
         <w:rPr>
           <w:rFonts w:ascii="Consolas" w:eastAsia="Times New Roman" w:hAnsi="Consolas" w:cs="Consolas"/>
@@ -1800,19 +1882,9 @@
           <w:szCs w:val="20"/>
           <w:shd w:val="clear" w:color="auto" w:fill="FFFFFF"/>
         </w:rPr>
-        <w:t xml:space="preserve"> --version=</w:t>
-      </w:r>
-      <w:r>
-        <w:rPr>
-          <w:rFonts w:ascii="Consolas" w:eastAsia="Times New Roman" w:hAnsi="Consolas" w:cs="Consolas"/>
-          <w:b/>
-          <w:bCs/>
-          <w:sz w:val="20"/>
-          <w:szCs w:val="20"/>
-          <w:shd w:val="clear" w:color="auto" w:fill="FFFFFF"/>
-        </w:rPr>
-        <w:t>"38.0.3"</w:t>
-      </w:r>
+        <w:t xml:space="preserve"> </w:t>
+      </w:r>
+      <w:proofErr w:type="spellStart"/>
       <w:r>
         <w:rPr>
           <w:rFonts w:ascii="Consolas" w:eastAsia="Times New Roman" w:hAnsi="Consolas" w:cs="Consolas"/>
@@ -1823,9 +1895,9 @@
           <w:szCs w:val="20"/>
           <w:shd w:val="clear" w:color="auto" w:fill="FFFFFF"/>
         </w:rPr>
-        <w:t xml:space="preserve"> </w:t>
-      </w:r>
-      <w:proofErr w:type="spellStart"/>
+        <w:t>prometheus</w:t>
+      </w:r>
+      <w:proofErr w:type="spellEnd"/>
       <w:r>
         <w:rPr>
           <w:rFonts w:ascii="Consolas" w:eastAsia="Times New Roman" w:hAnsi="Consolas" w:cs="Consolas"/>
@@ -1836,9 +1908,9 @@
           <w:szCs w:val="20"/>
           <w:shd w:val="clear" w:color="auto" w:fill="FFFFFF"/>
         </w:rPr>
-        <w:t>prometheus</w:t>
-      </w:r>
-      <w:proofErr w:type="spellEnd"/>
+        <w:t>-community/</w:t>
+      </w:r>
+      <w:proofErr w:type="spellStart"/>
       <w:r>
         <w:rPr>
           <w:rFonts w:ascii="Consolas" w:eastAsia="Times New Roman" w:hAnsi="Consolas" w:cs="Consolas"/>
@@ -1849,9 +1921,9 @@
           <w:szCs w:val="20"/>
           <w:shd w:val="clear" w:color="auto" w:fill="FFFFFF"/>
         </w:rPr>
-        <w:t>-community/</w:t>
-      </w:r>
-      <w:proofErr w:type="spellStart"/>
+        <w:t>kube</w:t>
+      </w:r>
+      <w:proofErr w:type="spellEnd"/>
       <w:r>
         <w:rPr>
           <w:rFonts w:ascii="Consolas" w:eastAsia="Times New Roman" w:hAnsi="Consolas" w:cs="Consolas"/>
@@ -1862,9 +1934,9 @@
           <w:szCs w:val="20"/>
           <w:shd w:val="clear" w:color="auto" w:fill="FFFFFF"/>
         </w:rPr>
-        <w:t>kube</w:t>
-      </w:r>
-      <w:proofErr w:type="spellEnd"/>
+        <w:t>-</w:t>
+      </w:r>
+      <w:proofErr w:type="spellStart"/>
       <w:r>
         <w:rPr>
           <w:rFonts w:ascii="Consolas" w:eastAsia="Times New Roman" w:hAnsi="Consolas" w:cs="Consolas"/>
@@ -1875,9 +1947,9 @@
           <w:szCs w:val="20"/>
           <w:shd w:val="clear" w:color="auto" w:fill="FFFFFF"/>
         </w:rPr>
-        <w:t>-</w:t>
-      </w:r>
-      <w:proofErr w:type="spellStart"/>
+        <w:t>prometheus</w:t>
+      </w:r>
+      <w:proofErr w:type="spellEnd"/>
       <w:r>
         <w:rPr>
           <w:rFonts w:ascii="Consolas" w:eastAsia="Times New Roman" w:hAnsi="Consolas" w:cs="Consolas"/>
@@ -1888,19 +1960,6 @@
           <w:szCs w:val="20"/>
           <w:shd w:val="clear" w:color="auto" w:fill="FFFFFF"/>
         </w:rPr>
-        <w:t>prometheus</w:t>
-      </w:r>
-      <w:proofErr w:type="spellEnd"/>
-      <w:r>
-        <w:rPr>
-          <w:rFonts w:ascii="Consolas" w:eastAsia="Times New Roman" w:hAnsi="Consolas" w:cs="Consolas"/>
-          <w:b/>
-          <w:bCs/>
-          <w:color w:val="24292F"/>
-          <w:sz w:val="20"/>
-          <w:szCs w:val="20"/>
-          <w:shd w:val="clear" w:color="auto" w:fill="FFFFFF"/>
-        </w:rPr>
         <w:t>-stack</w:t>
       </w:r>
     </w:p>
@@ -1992,169 +2051,12 @@
         <w:rPr>
           <w:noProof/>
         </w:rPr>
+        <w:lastRenderedPageBreak/>
         <w:drawing>
           <wp:inline distT="0" distB="0" distL="0" distR="0" wp14:anchorId="5C9028CD" wp14:editId="4E5AD9E6">
             <wp:extent cx="2328203" cy="2170380"/>
             <wp:effectExtent l="0" t="0" r="0" b="1905"/>
             <wp:docPr id="3" name="Picture 3" descr="Graphical user interface, text, application, email&#10;&#10;Description automatically generated"/>
-            <wp:cNvGraphicFramePr>
-              <a:graphicFrameLocks xmlns:a="http://schemas.openxmlformats.org/drawingml/2006/main" noChangeAspect="1"/>
-            </wp:cNvGraphicFramePr>
-            <a:graphic xmlns:a="http://schemas.openxmlformats.org/drawingml/2006/main">
-              <a:graphicData uri="http://schemas.openxmlformats.org/drawingml/2006/picture">
-                <pic:pic xmlns:pic="http://schemas.openxmlformats.org/drawingml/2006/picture">
-                  <pic:nvPicPr>
-                    <pic:cNvPr id="3" name="Picture 3" descr="Graphical user interface, text, application, email&#10;&#10;Description automatically generated"/>
-                    <pic:cNvPicPr/>
-                  </pic:nvPicPr>
-                  <pic:blipFill>
-                    <a:blip r:embed="rId16"/>
-                    <a:stretch>
-                      <a:fillRect/>
-                    </a:stretch>
-                  </pic:blipFill>
-                  <pic:spPr>
-                    <a:xfrm>
-                      <a:off x="0" y="0"/>
-                      <a:ext cx="2584414" cy="2409223"/>
-                    </a:xfrm>
-                    <a:prstGeom prst="rect">
-                      <a:avLst/>
-                    </a:prstGeom>
-                  </pic:spPr>
-                </pic:pic>
-              </a:graphicData>
-            </a:graphic>
-          </wp:inline>
-        </w:drawing>
-      </w:r>
-      <w:r>
-        <w:br/>
-      </w:r>
-    </w:p>
-    <w:p>
-      <w:pPr>
-        <w:jc w:val="center"/>
-        <w:rPr>
-          <w:b/>
-          <w:bCs/>
-          <w:sz w:val="28"/>
-          <w:szCs w:val="28"/>
-        </w:rPr>
-      </w:pPr>
-      <w:r>
-        <w:rPr>
-          <w:b/>
-          <w:bCs/>
-          <w:sz w:val="28"/>
-          <w:szCs w:val="28"/>
-        </w:rPr>
-        <w:t>Additional Details for Loading Image</w:t>
-      </w:r>
-      <w:r>
-        <w:rPr>
-          <w:b/>
-          <w:bCs/>
-          <w:sz w:val="28"/>
-          <w:szCs w:val="28"/>
-        </w:rPr>
-        <w:t xml:space="preserve"> (if needed)</w:t>
-      </w:r>
-    </w:p>
-    <w:p/>
-    <w:p/>
-    <w:p>
-      <w:pPr>
-        <w:pStyle w:val="ListParagraph"/>
-        <w:numPr>
-          <w:ilvl w:val="0"/>
-          <w:numId w:val="17"/>
-        </w:numPr>
-      </w:pPr>
-      <w:r>
-        <w:t xml:space="preserve">Once you have </w:t>
-      </w:r>
-      <w:proofErr w:type="spellStart"/>
-      <w:r>
-        <w:t>Virtualbox</w:t>
-      </w:r>
-      <w:proofErr w:type="spellEnd"/>
-      <w:r>
-        <w:t xml:space="preserve"> installed and the image downloaded</w:t>
-      </w:r>
-      <w:r>
-        <w:t xml:space="preserve"> and are ready to proceed, </w:t>
-      </w:r>
-      <w:r>
-        <w:t>do the steps below to import the appliance.</w:t>
-      </w:r>
-    </w:p>
-    <w:p>
-      <w:pPr>
-        <w:pStyle w:val="ListParagraph"/>
-      </w:pPr>
-    </w:p>
-    <w:p>
-      <w:r>
-        <w:tab/>
-        <w:t>a</w:t>
-      </w:r>
-      <w:r>
-        <w:t xml:space="preserve">.  Open </w:t>
-      </w:r>
-      <w:r>
-        <w:rPr>
-          <w:b/>
-        </w:rPr>
-        <w:t>VirtualBox</w:t>
-      </w:r>
-      <w:r>
-        <w:t xml:space="preserve"> on your system.</w:t>
-      </w:r>
-    </w:p>
-    <w:p>
-      <w:r>
-        <w:tab/>
-        <w:t>b.  From the</w:t>
-      </w:r>
-      <w:r>
-        <w:rPr>
-          <w:b/>
-        </w:rPr>
-        <w:t xml:space="preserve"> File</w:t>
-      </w:r>
-      <w:r>
-        <w:t xml:space="preserve"> menu, select </w:t>
-      </w:r>
-      <w:r>
-        <w:rPr>
-          <w:b/>
-        </w:rPr>
-        <w:t>“Import Appliance…”</w:t>
-      </w:r>
-      <w:r>
-        <w:rPr>
-          <w:b/>
-        </w:rPr>
-        <w:t>.</w:t>
-      </w:r>
-    </w:p>
-    <w:p>
-      <w:pPr>
-        <w:rPr>
-          <w:b/>
-        </w:rPr>
-      </w:pPr>
-      <w:r>
-        <w:rPr>
-          <w:b/>
-          <w:noProof/>
-        </w:rPr>
-        <w:drawing>
-          <wp:inline distT="0" distB="0" distL="0" distR="0" wp14:anchorId="708D43C9" wp14:editId="41C183F3">
-            <wp:extent cx="4930384" cy="2236020"/>
-            <wp:effectExtent l="0" t="0" r="0" b="0"/>
-            <wp:docPr id="5" name="Picture 5" descr="Graphical user interface, text, application, email&#10;&#10;Description automatically generated"/>
             <wp:cNvGraphicFramePr>
               <a:graphicFrameLocks xmlns:a="http://schemas.openxmlformats.org/drawingml/2006/main" noChangeAspect="1"/>
             </wp:cNvGraphicFramePr>
@@ -2174,6 +2076,164 @@
                   <pic:spPr>
                     <a:xfrm>
                       <a:off x="0" y="0"/>
+                      <a:ext cx="2584414" cy="2409223"/>
+                    </a:xfrm>
+                    <a:prstGeom prst="rect">
+                      <a:avLst/>
+                    </a:prstGeom>
+                  </pic:spPr>
+                </pic:pic>
+              </a:graphicData>
+            </a:graphic>
+          </wp:inline>
+        </w:drawing>
+      </w:r>
+      <w:r>
+        <w:br/>
+      </w:r>
+    </w:p>
+    <w:p>
+      <w:pPr>
+        <w:jc w:val="center"/>
+        <w:rPr>
+          <w:b/>
+          <w:bCs/>
+          <w:sz w:val="28"/>
+          <w:szCs w:val="28"/>
+        </w:rPr>
+      </w:pPr>
+      <w:r>
+        <w:rPr>
+          <w:b/>
+          <w:bCs/>
+          <w:sz w:val="28"/>
+          <w:szCs w:val="28"/>
+        </w:rPr>
+        <w:t>Additional Details for Loading Image</w:t>
+      </w:r>
+      <w:r>
+        <w:rPr>
+          <w:b/>
+          <w:bCs/>
+          <w:sz w:val="28"/>
+          <w:szCs w:val="28"/>
+        </w:rPr>
+        <w:t xml:space="preserve"> (if needed)</w:t>
+      </w:r>
+    </w:p>
+    <w:p/>
+    <w:p/>
+    <w:p>
+      <w:pPr>
+        <w:pStyle w:val="ListParagraph"/>
+        <w:numPr>
+          <w:ilvl w:val="0"/>
+          <w:numId w:val="17"/>
+        </w:numPr>
+      </w:pPr>
+      <w:r>
+        <w:t xml:space="preserve">Once you have </w:t>
+      </w:r>
+      <w:proofErr w:type="spellStart"/>
+      <w:r>
+        <w:t>Virtualbox</w:t>
+      </w:r>
+      <w:proofErr w:type="spellEnd"/>
+      <w:r>
+        <w:t xml:space="preserve"> installed and the image downloaded</w:t>
+      </w:r>
+      <w:r>
+        <w:t xml:space="preserve"> and are ready to proceed, </w:t>
+      </w:r>
+      <w:r>
+        <w:t>do the steps below to import the appliance.</w:t>
+      </w:r>
+    </w:p>
+    <w:p>
+      <w:pPr>
+        <w:pStyle w:val="ListParagraph"/>
+      </w:pPr>
+    </w:p>
+    <w:p>
+      <w:r>
+        <w:tab/>
+        <w:t>a</w:t>
+      </w:r>
+      <w:r>
+        <w:t xml:space="preserve">.  Open </w:t>
+      </w:r>
+      <w:r>
+        <w:rPr>
+          <w:b/>
+        </w:rPr>
+        <w:t>VirtualBox</w:t>
+      </w:r>
+      <w:r>
+        <w:t xml:space="preserve"> on your system.</w:t>
+      </w:r>
+    </w:p>
+    <w:p>
+      <w:r>
+        <w:tab/>
+        <w:t>b.  From the</w:t>
+      </w:r>
+      <w:r>
+        <w:rPr>
+          <w:b/>
+        </w:rPr>
+        <w:t xml:space="preserve"> File</w:t>
+      </w:r>
+      <w:r>
+        <w:t xml:space="preserve"> menu, select </w:t>
+      </w:r>
+      <w:r>
+        <w:rPr>
+          <w:b/>
+        </w:rPr>
+        <w:t>“Import Appliance…”</w:t>
+      </w:r>
+      <w:r>
+        <w:rPr>
+          <w:b/>
+        </w:rPr>
+        <w:t>.</w:t>
+      </w:r>
+    </w:p>
+    <w:p>
+      <w:pPr>
+        <w:rPr>
+          <w:b/>
+        </w:rPr>
+      </w:pPr>
+      <w:r>
+        <w:rPr>
+          <w:b/>
+          <w:noProof/>
+        </w:rPr>
+        <w:drawing>
+          <wp:inline distT="0" distB="0" distL="0" distR="0" wp14:anchorId="708D43C9" wp14:editId="41C183F3">
+            <wp:extent cx="4930384" cy="2236020"/>
+            <wp:effectExtent l="0" t="0" r="0" b="0"/>
+            <wp:docPr id="5" name="Picture 5" descr="Graphical user interface, text, application, email&#10;&#10;Description automatically generated"/>
+            <wp:cNvGraphicFramePr>
+              <a:graphicFrameLocks xmlns:a="http://schemas.openxmlformats.org/drawingml/2006/main" noChangeAspect="1"/>
+            </wp:cNvGraphicFramePr>
+            <a:graphic xmlns:a="http://schemas.openxmlformats.org/drawingml/2006/main">
+              <a:graphicData uri="http://schemas.openxmlformats.org/drawingml/2006/picture">
+                <pic:pic xmlns:pic="http://schemas.openxmlformats.org/drawingml/2006/picture">
+                  <pic:nvPicPr>
+                    <pic:cNvPr id="3" name="Picture 3" descr="Graphical user interface, text, application, email&#10;&#10;Description automatically generated"/>
+                    <pic:cNvPicPr/>
+                  </pic:nvPicPr>
+                  <pic:blipFill>
+                    <a:blip r:embed="rId18"/>
+                    <a:stretch>
+                      <a:fillRect/>
+                    </a:stretch>
+                  </pic:blipFill>
+                  <pic:spPr>
+                    <a:xfrm>
+                      <a:off x="0" y="0"/>
                       <a:ext cx="4957938" cy="2248516"/>
                     </a:xfrm>
                     <a:prstGeom prst="rect">
@@ -2240,6 +2300,7 @@
         <w:rPr>
           <w:noProof/>
         </w:rPr>
+        <w:lastRenderedPageBreak/>
         <w:t xml:space="preserve"> </w:t>
       </w:r>
       <w:r>
@@ -2251,102 +2312,6 @@
             <wp:extent cx="5581650" cy="2443006"/>
             <wp:effectExtent l="0" t="0" r="0" b="0"/>
             <wp:docPr id="17" name="Picture 17"/>
-            <wp:cNvGraphicFramePr>
-              <a:graphicFrameLocks xmlns:a="http://schemas.openxmlformats.org/drawingml/2006/main" noChangeAspect="1"/>
-            </wp:cNvGraphicFramePr>
-            <a:graphic xmlns:a="http://schemas.openxmlformats.org/drawingml/2006/main">
-              <a:graphicData uri="http://schemas.openxmlformats.org/drawingml/2006/picture">
-                <pic:pic xmlns:pic="http://schemas.openxmlformats.org/drawingml/2006/picture">
-                  <pic:nvPicPr>
-                    <pic:cNvPr id="1" name=""/>
-                    <pic:cNvPicPr/>
-                  </pic:nvPicPr>
-                  <pic:blipFill>
-                    <a:blip r:embed="rId18"/>
-                    <a:stretch>
-                      <a:fillRect/>
-                    </a:stretch>
-                  </pic:blipFill>
-                  <pic:spPr>
-                    <a:xfrm>
-                      <a:off x="0" y="0"/>
-                      <a:ext cx="5599602" cy="2450864"/>
-                    </a:xfrm>
-                    <a:prstGeom prst="rect">
-                      <a:avLst/>
-                    </a:prstGeom>
-                  </pic:spPr>
-                </pic:pic>
-              </a:graphicData>
-            </a:graphic>
-          </wp:inline>
-        </w:drawing>
-      </w:r>
-      <w:r>
-        <w:rPr>
-          <w:b/>
-        </w:rPr>
-        <w:br w:type="textWrapping" w:clear="all"/>
-      </w:r>
-      <w:r>
-        <w:t>2</w:t>
-      </w:r>
-      <w:r>
-        <w:t xml:space="preserve">.   </w:t>
-      </w:r>
-      <w:r>
-        <w:t xml:space="preserve">On the next screen, if given the option, click the box to reinitialize the MAC addresses.  </w:t>
-      </w:r>
-      <w:r>
-        <w:t>You can just accept the</w:t>
-      </w:r>
-      <w:r>
-        <w:t xml:space="preserve"> rest of the</w:t>
-      </w:r>
-      <w:r>
-        <w:t xml:space="preserve"> </w:t>
-      </w:r>
-      <w:r>
-        <w:rPr>
-          <w:b/>
-        </w:rPr>
-        <w:t>Appliance Settings</w:t>
-      </w:r>
-      <w:r>
-        <w:t xml:space="preserve"> and </w:t>
-      </w:r>
-      <w:r>
-        <w:t xml:space="preserve">then </w:t>
-      </w:r>
-      <w:r>
-        <w:t xml:space="preserve">click the </w:t>
-      </w:r>
-      <w:r>
-        <w:rPr>
-          <w:b/>
-        </w:rPr>
-        <w:t xml:space="preserve">Import </w:t>
-      </w:r>
-      <w:r>
-        <w:t>button.</w:t>
-      </w:r>
-    </w:p>
-    <w:p>
-      <w:pPr>
-        <w:rPr>
-          <w:b/>
-        </w:rPr>
-      </w:pPr>
-      <w:r>
-        <w:rPr>
-          <w:noProof/>
-        </w:rPr>
-        <w:lastRenderedPageBreak/>
-        <w:drawing>
-          <wp:inline distT="0" distB="0" distL="0" distR="0" wp14:anchorId="4CFA66CC" wp14:editId="04DC1120">
-            <wp:extent cx="4648200" cy="4310775"/>
-            <wp:effectExtent l="0" t="0" r="0" b="0"/>
-            <wp:docPr id="19" name="Picture 19"/>
             <wp:cNvGraphicFramePr>
               <a:graphicFrameLocks xmlns:a="http://schemas.openxmlformats.org/drawingml/2006/main" noChangeAspect="1"/>
             </wp:cNvGraphicFramePr>
@@ -2366,7 +2331,7 @@
                   <pic:spPr>
                     <a:xfrm>
                       <a:off x="0" y="0"/>
-                      <a:ext cx="4652530" cy="4314790"/>
+                      <a:ext cx="5599602" cy="2450864"/>
                     </a:xfrm>
                     <a:prstGeom prst="rect">
                       <a:avLst/>
@@ -2378,44 +2343,53 @@
           </wp:inline>
         </w:drawing>
       </w:r>
-    </w:p>
-    <w:p>
-      <w:pPr>
-        <w:rPr>
-          <w:b/>
-        </w:rPr>
-      </w:pPr>
-    </w:p>
-    <w:p>
-      <w:r>
-        <w:t>3</w:t>
-      </w:r>
-      <w:r>
-        <w:t>.</w:t>
-      </w:r>
-      <w:r>
-        <w:rPr>
-          <w:b/>
-        </w:rPr>
-        <w:t xml:space="preserve">  </w:t>
-      </w:r>
-      <w:r>
-        <w:t>You</w:t>
-      </w:r>
-      <w:r>
-        <w:t xml:space="preserve"> will get a pop-up box for the “license” info.  Just click the </w:t>
-      </w:r>
-      <w:r>
-        <w:rPr>
-          <w:b/>
-        </w:rPr>
-        <w:t>Agree</w:t>
-      </w:r>
-      <w:r>
-        <w:t xml:space="preserve"> button. You</w:t>
-      </w:r>
-      <w:r>
-        <w:t>r system will then start processing the import.  This may take a while.</w:t>
+      <w:r>
+        <w:rPr>
+          <w:b/>
+        </w:rPr>
+        <w:br w:type="textWrapping" w:clear="all"/>
+      </w:r>
+      <w:r>
+        <w:t>2</w:t>
+      </w:r>
+      <w:r>
+        <w:t xml:space="preserve">.   </w:t>
+      </w:r>
+      <w:r>
+        <w:t xml:space="preserve">On the next screen, if given the option, click the box to reinitialize the MAC addresses.  </w:t>
+      </w:r>
+      <w:r>
+        <w:t>You can just accept the</w:t>
+      </w:r>
+      <w:r>
+        <w:t xml:space="preserve"> rest of the</w:t>
+      </w:r>
+      <w:r>
+        <w:t xml:space="preserve"> </w:t>
+      </w:r>
+      <w:r>
+        <w:rPr>
+          <w:b/>
+        </w:rPr>
+        <w:t>Appliance Settings</w:t>
+      </w:r>
+      <w:r>
+        <w:t xml:space="preserve"> and </w:t>
+      </w:r>
+      <w:r>
+        <w:t xml:space="preserve">then </w:t>
+      </w:r>
+      <w:r>
+        <w:t xml:space="preserve">click the </w:t>
+      </w:r>
+      <w:r>
+        <w:rPr>
+          <w:b/>
+        </w:rPr>
+        <w:t xml:space="preserve">Import </w:t>
+      </w:r>
+      <w:r>
+        <w:t>button.</w:t>
       </w:r>
     </w:p>
     <w:p>
@@ -2429,10 +2403,10 @@
           <w:noProof/>
         </w:rPr>
         <w:drawing>
-          <wp:inline distT="0" distB="0" distL="0" distR="0" wp14:anchorId="6EBC1573" wp14:editId="408FCFF1">
-            <wp:extent cx="3952875" cy="1400175"/>
-            <wp:effectExtent l="0" t="0" r="9525" b="9525"/>
-            <wp:docPr id="20" name="Picture 20"/>
+          <wp:inline distT="0" distB="0" distL="0" distR="0" wp14:anchorId="4CFA66CC" wp14:editId="04DC1120">
+            <wp:extent cx="4648200" cy="4310775"/>
+            <wp:effectExtent l="0" t="0" r="0" b="0"/>
+            <wp:docPr id="19" name="Picture 19"/>
             <wp:cNvGraphicFramePr>
               <a:graphicFrameLocks xmlns:a="http://schemas.openxmlformats.org/drawingml/2006/main" noChangeAspect="1"/>
             </wp:cNvGraphicFramePr>
@@ -2452,7 +2426,7 @@
                   <pic:spPr>
                     <a:xfrm>
                       <a:off x="0" y="0"/>
-                      <a:ext cx="3952875" cy="1400175"/>
+                      <a:ext cx="4652530" cy="4314790"/>
                     </a:xfrm>
                     <a:prstGeom prst="rect">
                       <a:avLst/>
@@ -2474,51 +2448,51 @@
     </w:p>
     <w:p>
       <w:r>
-        <w:t>4</w:t>
-      </w:r>
-      <w:r>
-        <w:t>.  After the import is finished, you should have a VM listed in VirtualBox named</w:t>
-      </w:r>
-      <w:r>
-        <w:rPr>
-          <w:b/>
-          <w:bCs/>
-        </w:rPr>
-        <w:t xml:space="preserve"> </w:t>
-      </w:r>
-      <w:r>
-        <w:rPr>
-          <w:b/>
-          <w:bCs/>
-        </w:rPr>
-        <w:t>k8s</w:t>
-      </w:r>
-      <w:r>
-        <w:rPr>
-          <w:b/>
-          <w:bCs/>
-        </w:rPr>
-        <w:t>-dev</w:t>
-      </w:r>
-      <w:r>
-        <w:rPr>
-          <w:b/>
-          <w:bCs/>
-        </w:rPr>
+        <w:t>3</w:t>
+      </w:r>
+      <w:r>
         <w:t>.</w:t>
       </w:r>
-    </w:p>
-    <w:p>
+      <w:r>
+        <w:rPr>
+          <w:b/>
+        </w:rPr>
+        <w:t xml:space="preserve">  </w:t>
+      </w:r>
+      <w:r>
+        <w:t>You</w:t>
+      </w:r>
+      <w:r>
+        <w:t xml:space="preserve"> will get a pop-up box for the “license” info.  Just click the </w:t>
+      </w:r>
+      <w:r>
+        <w:rPr>
+          <w:b/>
+        </w:rPr>
+        <w:t>Agree</w:t>
+      </w:r>
+      <w:r>
+        <w:t xml:space="preserve"> button. You</w:t>
+      </w:r>
+      <w:r>
+        <w:t>r system will then start processing the import.  This may take a while.</w:t>
+      </w:r>
+    </w:p>
+    <w:p>
+      <w:pPr>
+        <w:rPr>
+          <w:b/>
+        </w:rPr>
+      </w:pPr>
       <w:r>
         <w:rPr>
           <w:noProof/>
         </w:rPr>
-        <w:lastRenderedPageBreak/>
         <w:drawing>
-          <wp:inline distT="0" distB="0" distL="0" distR="0" wp14:anchorId="69C94484" wp14:editId="5B3DB4E7">
-            <wp:extent cx="6858000" cy="3063875"/>
-            <wp:effectExtent l="0" t="0" r="0" b="3175"/>
-            <wp:docPr id="16" name="Picture 16"/>
+          <wp:inline distT="0" distB="0" distL="0" distR="0" wp14:anchorId="6EBC1573" wp14:editId="408FCFF1">
+            <wp:extent cx="3952875" cy="1400175"/>
+            <wp:effectExtent l="0" t="0" r="9525" b="9525"/>
+            <wp:docPr id="20" name="Picture 20"/>
             <wp:cNvGraphicFramePr>
               <a:graphicFrameLocks xmlns:a="http://schemas.openxmlformats.org/drawingml/2006/main" noChangeAspect="1"/>
             </wp:cNvGraphicFramePr>
@@ -2538,7 +2512,7 @@
                   <pic:spPr>
                     <a:xfrm>
                       <a:off x="0" y="0"/>
-                      <a:ext cx="6858000" cy="3063875"/>
+                      <a:ext cx="3952875" cy="1400175"/>
                     </a:xfrm>
                     <a:prstGeom prst="rect">
                       <a:avLst/>
@@ -2551,78 +2525,59 @@
         </w:drawing>
       </w:r>
     </w:p>
-    <w:p/>
-    <w:p>
-      <w:r>
-        <w:t xml:space="preserve">7. </w:t>
-      </w:r>
-      <w:r>
-        <w:rPr>
-          <w:b/>
-        </w:rPr>
-        <w:t>(OPTIONAL)</w:t>
-      </w:r>
-      <w:r>
+    <w:p>
+      <w:pPr>
+        <w:rPr>
+          <w:b/>
+        </w:rPr>
+      </w:pPr>
+    </w:p>
+    <w:p>
+      <w:r>
+        <w:t>4</w:t>
+      </w:r>
+      <w:r>
+        <w:t>.  After the import is finished, you should have a VM listed in VirtualBox named</w:t>
+      </w:r>
+      <w:r>
+        <w:rPr>
+          <w:b/>
+          <w:bCs/>
+        </w:rPr>
         <w:t xml:space="preserve"> </w:t>
       </w:r>
       <w:r>
-        <w:t xml:space="preserve">At this point, depending on the settings of your physical system, you can adjust the amount of memory for the image if you need/want.  You can do this by clicking on the </w:t>
-      </w:r>
-      <w:r>
-        <w:rPr>
-          <w:b/>
-        </w:rPr>
-        <w:t xml:space="preserve">Settings </w:t>
-      </w:r>
-      <w:r>
-        <w:t xml:space="preserve">icon in the menu bar, then </w:t>
-      </w:r>
-      <w:r>
-        <w:rPr>
-          <w:b/>
-        </w:rPr>
-        <w:t>System</w:t>
-      </w:r>
-      <w:r>
-        <w:rPr>
-          <w:b/>
-        </w:rPr>
-        <w:t xml:space="preserve"> </w:t>
-      </w:r>
-      <w:r>
-        <w:t xml:space="preserve">in the pop-up box for the </w:t>
-      </w:r>
-      <w:r>
-        <w:t>s</w:t>
-      </w:r>
-      <w:r>
-        <w:t>ettings</w:t>
-      </w:r>
-      <w:r>
-        <w:t>.  Then you can adjust the amount of memory for the virtual machine with the slider.</w:t>
-      </w:r>
-    </w:p>
-    <w:p>
-      <w:pPr>
-        <w:rPr>
-          <w:b/>
-        </w:rPr>
-      </w:pPr>
-      <w:r>
-        <w:rPr>
-          <w:b/>
-        </w:rPr>
-        <w:t xml:space="preserve">  </w:t>
-      </w:r>
+        <w:rPr>
+          <w:b/>
+          <w:bCs/>
+        </w:rPr>
+        <w:t>k8s</w:t>
+      </w:r>
+      <w:r>
+        <w:rPr>
+          <w:b/>
+          <w:bCs/>
+        </w:rPr>
+        <w:t>-dev</w:t>
+      </w:r>
+      <w:r>
+        <w:rPr>
+          <w:b/>
+          <w:bCs/>
+        </w:rPr>
+        <w:t>.</w:t>
+      </w:r>
+    </w:p>
+    <w:p>
       <w:r>
         <w:rPr>
           <w:noProof/>
         </w:rPr>
         <w:drawing>
-          <wp:inline distT="0" distB="0" distL="0" distR="0" wp14:anchorId="4B55A782" wp14:editId="665CB231">
-            <wp:extent cx="4227054" cy="3448050"/>
-            <wp:effectExtent l="0" t="0" r="2540" b="0"/>
-            <wp:docPr id="15" name="Picture 15"/>
+          <wp:inline distT="0" distB="0" distL="0" distR="0" wp14:anchorId="69C94484" wp14:editId="5B3DB4E7">
+            <wp:extent cx="6858000" cy="3063875"/>
+            <wp:effectExtent l="0" t="0" r="0" b="3175"/>
+            <wp:docPr id="16" name="Picture 16"/>
             <wp:cNvGraphicFramePr>
               <a:graphicFrameLocks xmlns:a="http://schemas.openxmlformats.org/drawingml/2006/main" noChangeAspect="1"/>
             </wp:cNvGraphicFramePr>
@@ -2642,7 +2597,7 @@
                   <pic:spPr>
                     <a:xfrm>
                       <a:off x="0" y="0"/>
-                      <a:ext cx="4229797" cy="3450288"/>
+                      <a:ext cx="6858000" cy="3063875"/>
                     </a:xfrm>
                     <a:prstGeom prst="rect">
                       <a:avLst/>
@@ -2655,48 +2610,78 @@
         </w:drawing>
       </w:r>
     </w:p>
-    <w:p>
-      <w:pPr>
-        <w:rPr>
-          <w:b/>
-        </w:rPr>
-      </w:pPr>
-    </w:p>
-    <w:p>
-      <w:pPr>
-        <w:rPr>
-          <w:b/>
-        </w:rPr>
-      </w:pPr>
-      <w:r>
-        <w:t>8</w:t>
-      </w:r>
-      <w:r>
-        <w:t>. At this point, you can start up the virtual image by right-clicking on the image name and then selecting</w:t>
-      </w:r>
-      <w:r>
-        <w:rPr>
-          <w:b/>
-        </w:rPr>
-        <w:t xml:space="preserve"> Normal Start.</w:t>
-      </w:r>
-    </w:p>
-    <w:p>
-      <w:pPr>
-        <w:rPr>
-          <w:b/>
-        </w:rPr>
-      </w:pPr>
+    <w:p/>
+    <w:p>
+      <w:r>
+        <w:t xml:space="preserve">7. </w:t>
+      </w:r>
+      <w:r>
+        <w:rPr>
+          <w:b/>
+        </w:rPr>
+        <w:t>(OPTIONAL)</w:t>
+      </w:r>
+      <w:r>
+        <w:t xml:space="preserve"> </w:t>
+      </w:r>
+      <w:r>
+        <w:t xml:space="preserve">At this point, depending on the settings of your physical system, you can adjust the amount of memory for the image if you need/want.  You can do this by clicking on the </w:t>
+      </w:r>
+      <w:r>
+        <w:rPr>
+          <w:b/>
+        </w:rPr>
+        <w:t xml:space="preserve">Settings </w:t>
+      </w:r>
+      <w:r>
+        <w:t xml:space="preserve">icon in the menu bar, then </w:t>
+      </w:r>
+      <w:r>
+        <w:rPr>
+          <w:b/>
+        </w:rPr>
+        <w:t>System</w:t>
+      </w:r>
+      <w:r>
+        <w:rPr>
+          <w:b/>
+        </w:rPr>
+        <w:t xml:space="preserve"> </w:t>
+      </w:r>
+      <w:r>
+        <w:t xml:space="preserve">in the pop-up box for the </w:t>
+      </w:r>
+      <w:r>
+        <w:t>s</w:t>
+      </w:r>
+      <w:r>
+        <w:t>ettings</w:t>
+      </w:r>
+      <w:r>
+        <w:t>.  Then you can adjust the amount of memory for the virtual machine with the slider.</w:t>
+      </w:r>
+    </w:p>
+    <w:p>
+      <w:pPr>
+        <w:rPr>
+          <w:b/>
+        </w:rPr>
+      </w:pPr>
+      <w:r>
+        <w:rPr>
+          <w:b/>
+        </w:rPr>
+        <w:t xml:space="preserve">  </w:t>
+      </w:r>
       <w:r>
         <w:rPr>
           <w:noProof/>
         </w:rPr>
-        <w:lastRenderedPageBreak/>
         <w:drawing>
-          <wp:inline distT="0" distB="0" distL="0" distR="0" wp14:anchorId="43BEE883" wp14:editId="427E6DC4">
-            <wp:extent cx="5457825" cy="2864347"/>
-            <wp:effectExtent l="0" t="0" r="0" b="0"/>
-            <wp:docPr id="14" name="Picture 14"/>
+          <wp:inline distT="0" distB="0" distL="0" distR="0" wp14:anchorId="4B55A782" wp14:editId="665CB231">
+            <wp:extent cx="4227054" cy="3448050"/>
+            <wp:effectExtent l="0" t="0" r="2540" b="0"/>
+            <wp:docPr id="15" name="Picture 15"/>
             <wp:cNvGraphicFramePr>
               <a:graphicFrameLocks xmlns:a="http://schemas.openxmlformats.org/drawingml/2006/main" noChangeAspect="1"/>
             </wp:cNvGraphicFramePr>
@@ -2716,6 +2701,80 @@
                   <pic:spPr>
                     <a:xfrm>
                       <a:off x="0" y="0"/>
+                      <a:ext cx="4229797" cy="3450288"/>
+                    </a:xfrm>
+                    <a:prstGeom prst="rect">
+                      <a:avLst/>
+                    </a:prstGeom>
+                  </pic:spPr>
+                </pic:pic>
+              </a:graphicData>
+            </a:graphic>
+          </wp:inline>
+        </w:drawing>
+      </w:r>
+    </w:p>
+    <w:p>
+      <w:pPr>
+        <w:rPr>
+          <w:b/>
+        </w:rPr>
+      </w:pPr>
+    </w:p>
+    <w:p>
+      <w:pPr>
+        <w:rPr>
+          <w:b/>
+        </w:rPr>
+      </w:pPr>
+      <w:r>
+        <w:t>8</w:t>
+      </w:r>
+      <w:r>
+        <w:t>. At this point, you can start up the virtual image by right-clicking on the image name and then selecting</w:t>
+      </w:r>
+      <w:r>
+        <w:rPr>
+          <w:b/>
+        </w:rPr>
+        <w:t xml:space="preserve"> Normal Start.</w:t>
+      </w:r>
+    </w:p>
+    <w:p>
+      <w:pPr>
+        <w:rPr>
+          <w:b/>
+        </w:rPr>
+      </w:pPr>
+      <w:r>
+        <w:rPr>
+          <w:noProof/>
+        </w:rPr>
+        <w:lastRenderedPageBreak/>
+        <w:drawing>
+          <wp:inline distT="0" distB="0" distL="0" distR="0" wp14:anchorId="43BEE883" wp14:editId="427E6DC4">
+            <wp:extent cx="5457825" cy="2864347"/>
+            <wp:effectExtent l="0" t="0" r="0" b="0"/>
+            <wp:docPr id="14" name="Picture 14"/>
+            <wp:cNvGraphicFramePr>
+              <a:graphicFrameLocks xmlns:a="http://schemas.openxmlformats.org/drawingml/2006/main" noChangeAspect="1"/>
+            </wp:cNvGraphicFramePr>
+            <a:graphic xmlns:a="http://schemas.openxmlformats.org/drawingml/2006/main">
+              <a:graphicData uri="http://schemas.openxmlformats.org/drawingml/2006/picture">
+                <pic:pic xmlns:pic="http://schemas.openxmlformats.org/drawingml/2006/picture">
+                  <pic:nvPicPr>
+                    <pic:cNvPr id="1" name=""/>
+                    <pic:cNvPicPr/>
+                  </pic:nvPicPr>
+                  <pic:blipFill>
+                    <a:blip r:embed="rId24"/>
+                    <a:stretch>
+                      <a:fillRect/>
+                    </a:stretch>
+                  </pic:blipFill>
+                  <pic:spPr>
+                    <a:xfrm>
+                      <a:off x="0" y="0"/>
                       <a:ext cx="5464051" cy="2867615"/>
                     </a:xfrm>
                     <a:prstGeom prst="rect">
@@ -2772,7 +2831,7 @@
                     </pic:cNvPicPr>
                   </pic:nvPicPr>
                   <pic:blipFill>
-                    <a:blip r:embed="rId24" cstate="print">
+                    <a:blip r:embed="rId25" cstate="print">
                       <a:extLst>
                         <a:ext uri="{28A0092B-C50C-407E-A947-70E740481C1C}">
                           <a14:useLocalDpi xmlns:a14="http://schemas.microsoft.com/office/drawing/2010/main" val="0"/>
@@ -2891,7 +2950,7 @@
                     <pic:cNvPicPr/>
                   </pic:nvPicPr>
                   <pic:blipFill>
-                    <a:blip r:embed="rId25"/>
+                    <a:blip r:embed="rId26"/>
                     <a:stretch>
                       <a:fillRect/>
                     </a:stretch>
@@ -2950,7 +3009,7 @@
                     </pic:cNvPicPr>
                   </pic:nvPicPr>
                   <pic:blipFill>
-                    <a:blip r:embed="rId26" r:link="rId27">
+                    <a:blip r:embed="rId27" r:link="rId28">
                       <a:extLst>
                         <a:ext uri="{28A0092B-C50C-407E-A947-70E740481C1C}">
                           <a14:useLocalDpi xmlns:a14="http://schemas.microsoft.com/office/drawing/2010/main" val="0"/>
@@ -3030,7 +3089,7 @@
                     <pic:cNvPicPr/>
                   </pic:nvPicPr>
                   <pic:blipFill>
-                    <a:blip r:embed="rId28"/>
+                    <a:blip r:embed="rId29"/>
                     <a:stretch>
                       <a:fillRect/>
                     </a:stretch>
@@ -3102,7 +3161,7 @@
       </w:pPr>
     </w:p>
     <w:sectPr>
-      <w:footerReference w:type="default" r:id="rId29"/>
+      <w:footerReference w:type="default" r:id="rId30"/>
       <w:pgSz w:w="12240" w:h="15840"/>
       <w:pgMar w:top="720" w:right="720" w:bottom="720" w:left="720" w:header="720" w:footer="0" w:gutter="0"/>
       <w:cols w:space="720"/>

</xml_diff>